<commit_message>
Hasta el 2.6 de SIN
</commit_message>
<xml_diff>
--- a/SIN - SISTEMAS INFORMATICOS/ACTIVIDADES/AP2.docx
+++ b/SIN - SISTEMAS INFORMATICOS/ACTIVIDADES/AP2.docx
@@ -800,6 +800,9 @@
         <w:jc w:val="both"/>
       </w:pPr>
       <w:r>
+        <w:rPr>
+          <w:noProof/>
+        </w:rPr>
         <w:drawing>
           <wp:inline distT="0" distB="0" distL="0" distR="0" wp14:anchorId="33BD5AD0" wp14:editId="49BF9137">
             <wp:extent cx="4867275" cy="2888657"/>
@@ -964,6 +967,9 @@
         <w:jc w:val="both"/>
       </w:pPr>
       <w:r>
+        <w:rPr>
+          <w:noProof/>
+        </w:rPr>
         <w:drawing>
           <wp:inline distT="0" distB="0" distL="0" distR="0" wp14:anchorId="176670B2" wp14:editId="2DB2E1AF">
             <wp:extent cx="4619625" cy="2778076"/>
@@ -1352,6 +1358,9 @@
         <w:jc w:val="both"/>
       </w:pPr>
       <w:r>
+        <w:rPr>
+          <w:noProof/>
+        </w:rPr>
         <w:drawing>
           <wp:inline distT="0" distB="0" distL="0" distR="0" wp14:anchorId="07272696" wp14:editId="253A68A9">
             <wp:extent cx="4991100" cy="2357626"/>
@@ -1519,6 +1528,9 @@
         <w:jc w:val="both"/>
       </w:pPr>
       <w:r>
+        <w:rPr>
+          <w:noProof/>
+        </w:rPr>
         <w:drawing>
           <wp:inline distT="0" distB="0" distL="0" distR="0" wp14:anchorId="7BDA9E8C" wp14:editId="025AA9CA">
             <wp:extent cx="4238625" cy="2541978"/>
@@ -1726,7 +1738,35 @@
           <w:b/>
           <w:bCs/>
         </w:rPr>
-        <w:t xml:space="preserve"> </w:t>
+        <w:t xml:space="preserve"> ../</w:t>
+      </w:r>
+      <w:proofErr w:type="spellStart"/>
+      <w:r>
+        <w:rPr>
+          <w:b/>
+          <w:bCs/>
+        </w:rPr>
+        <w:t>ventasdelaempresa</w:t>
+      </w:r>
+      <w:proofErr w:type="spellEnd"/>
+      <w:r>
+        <w:rPr>
+          <w:b/>
+          <w:bCs/>
+        </w:rPr>
+        <w:t>/*</w:t>
+      </w:r>
+      <w:proofErr w:type="spellStart"/>
+      <w:r>
+        <w:rPr>
+          <w:b/>
+          <w:bCs/>
+        </w:rPr>
+        <w:t>txt</w:t>
+      </w:r>
+      <w:proofErr w:type="spellEnd"/>
+      <w:r>
+        <w:t xml:space="preserve"> (para que coja todos los archivos) a </w:t>
       </w:r>
       <w:r>
         <w:rPr>
@@ -1749,41 +1789,6 @@
           <w:b/>
           <w:bCs/>
         </w:rPr>
-        <w:t>/*</w:t>
-      </w:r>
-      <w:proofErr w:type="spellStart"/>
-      <w:r>
-        <w:rPr>
-          <w:b/>
-          <w:bCs/>
-        </w:rPr>
-        <w:t>txt</w:t>
-      </w:r>
-      <w:proofErr w:type="spellEnd"/>
-      <w:r>
-        <w:t xml:space="preserve"> (para que coja todos los archivos) a </w:t>
-      </w:r>
-      <w:r>
-        <w:rPr>
-          <w:b/>
-          <w:bCs/>
-        </w:rPr>
-        <w:t>../</w:t>
-      </w:r>
-      <w:proofErr w:type="spellStart"/>
-      <w:r>
-        <w:rPr>
-          <w:b/>
-          <w:bCs/>
-        </w:rPr>
-        <w:t>ventasdelaempresa</w:t>
-      </w:r>
-      <w:proofErr w:type="spellEnd"/>
-      <w:r>
-        <w:rPr>
-          <w:b/>
-          <w:bCs/>
-        </w:rPr>
         <w:t>/</w:t>
       </w:r>
       <w:proofErr w:type="spellStart"/>
@@ -1813,14 +1818,7 @@
           <w:b/>
           <w:bCs/>
         </w:rPr>
-        <w:t xml:space="preserve"> </w:t>
-      </w:r>
-      <w:r>
-        <w:rPr>
-          <w:b/>
-          <w:bCs/>
-        </w:rPr>
-        <w:t>..</w:t>
+        <w:t xml:space="preserve"> ..</w:t>
       </w:r>
       <w:proofErr w:type="gramEnd"/>
       <w:r>
@@ -1869,7 +1867,7 @@
           <w:noProof/>
         </w:rPr>
         <w:drawing>
-          <wp:inline distT="0" distB="0" distL="0" distR="0" wp14:anchorId="48C0ACBD" wp14:editId="60A0B1C9">
+          <wp:inline distT="0" distB="0" distL="0" distR="0" wp14:anchorId="48C0ACBD" wp14:editId="01748BA5">
             <wp:extent cx="4295775" cy="3898729"/>
             <wp:effectExtent l="0" t="0" r="0" b="6985"/>
             <wp:docPr id="1865360012" name="Imagen 1" descr="Interfaz de usuario gráfica, Texto&#10;&#10;Descripción generada automáticamente"/>
@@ -2087,6 +2085,9 @@
         <w:jc w:val="both"/>
       </w:pPr>
       <w:r>
+        <w:rPr>
+          <w:noProof/>
+        </w:rPr>
         <w:drawing>
           <wp:inline distT="0" distB="0" distL="0" distR="0" wp14:anchorId="57011714" wp14:editId="634156AE">
             <wp:extent cx="5400040" cy="2150745"/>
@@ -2280,6 +2281,9 @@
         <w:jc w:val="both"/>
       </w:pPr>
       <w:r>
+        <w:rPr>
+          <w:noProof/>
+        </w:rPr>
         <w:drawing>
           <wp:inline distT="0" distB="0" distL="0" distR="0" wp14:anchorId="691413D6" wp14:editId="2C8D4EC9">
             <wp:extent cx="5400040" cy="2124075"/>
@@ -2417,6 +2421,9 @@
         <w:jc w:val="both"/>
       </w:pPr>
       <w:r>
+        <w:rPr>
+          <w:noProof/>
+        </w:rPr>
         <w:drawing>
           <wp:inline distT="0" distB="0" distL="0" distR="0" wp14:anchorId="31F4C2A8" wp14:editId="64223909">
             <wp:extent cx="5400040" cy="2092960"/>
@@ -2587,6 +2594,9 @@
         <w:jc w:val="both"/>
       </w:pPr>
       <w:r>
+        <w:rPr>
+          <w:noProof/>
+        </w:rPr>
         <w:lastRenderedPageBreak/>
         <w:drawing>
           <wp:inline distT="0" distB="0" distL="0" distR="0" wp14:anchorId="13D247C3" wp14:editId="52713664">
@@ -2718,6 +2728,9 @@
         <w:jc w:val="both"/>
       </w:pPr>
       <w:r>
+        <w:rPr>
+          <w:noProof/>
+        </w:rPr>
         <w:drawing>
           <wp:inline distT="0" distB="0" distL="0" distR="0" wp14:anchorId="400C2E4D" wp14:editId="06396386">
             <wp:extent cx="5400040" cy="2110105"/>
@@ -2795,12 +2808,17 @@
           <w:numId w:val="4"/>
         </w:numPr>
         <w:jc w:val="both"/>
-      </w:pPr>
-      <w:r>
-        <w:t xml:space="preserve">1.- </w:t>
-      </w:r>
-      <w:r>
-        <w:t>Crea un fichero que contendrá una lista de personas llamado personas.txt. Visualiza el contenido del fichero mediante comandos.</w:t>
+        <w:rPr>
+          <w:b/>
+          <w:bCs/>
+        </w:rPr>
+      </w:pPr>
+      <w:r>
+        <w:rPr>
+          <w:b/>
+          <w:bCs/>
+        </w:rPr>
+        <w:t>1.- Crea un fichero que contendrá una lista de personas llamado personas.txt. Visualiza el contenido del fichero mediante comandos.</w:t>
       </w:r>
     </w:p>
     <w:p>
@@ -2811,6 +2829,72 @@
         </w:numPr>
         <w:jc w:val="both"/>
       </w:pPr>
+      <w:r>
+        <w:t xml:space="preserve">Con el comando </w:t>
+      </w:r>
+      <w:proofErr w:type="spellStart"/>
+      <w:r>
+        <w:rPr>
+          <w:b/>
+          <w:bCs/>
+        </w:rPr>
+        <w:t>cat</w:t>
+      </w:r>
+      <w:proofErr w:type="spellEnd"/>
+      <w:r>
+        <w:rPr>
+          <w:b/>
+          <w:bCs/>
+        </w:rPr>
+        <w:t xml:space="preserve"> &gt; nombre fichero</w:t>
+      </w:r>
+      <w:r>
+        <w:t xml:space="preserve"> se crea el fichero, al apretar </w:t>
+      </w:r>
+      <w:proofErr w:type="spellStart"/>
+      <w:r>
+        <w:rPr>
+          <w:b/>
+          <w:bCs/>
+        </w:rPr>
+        <w:t>e</w:t>
+      </w:r>
+      <w:r>
+        <w:rPr>
+          <w:b/>
+          <w:bCs/>
+        </w:rPr>
+        <w:t>nter</w:t>
+      </w:r>
+      <w:proofErr w:type="spellEnd"/>
+      <w:r>
+        <w:t xml:space="preserve"> se introduce el texto y se visualiza con </w:t>
+      </w:r>
+      <w:proofErr w:type="spellStart"/>
+      <w:proofErr w:type="gramStart"/>
+      <w:r>
+        <w:rPr>
+          <w:b/>
+          <w:bCs/>
+        </w:rPr>
+        <w:t>gedit</w:t>
+      </w:r>
+      <w:proofErr w:type="spellEnd"/>
+      <w:r>
+        <w:rPr>
+          <w:b/>
+          <w:bCs/>
+        </w:rPr>
+        <w:t xml:space="preserve"> .</w:t>
+      </w:r>
+      <w:proofErr w:type="gramEnd"/>
+      <w:r>
+        <w:rPr>
+          <w:b/>
+          <w:bCs/>
+        </w:rPr>
+        <w:t>/nombre archivo</w:t>
+      </w:r>
     </w:p>
     <w:p>
       <w:pPr>
@@ -2821,17 +2905,43 @@
         <w:jc w:val="both"/>
       </w:pPr>
       <w:r>
-        <w:t xml:space="preserve">2.- </w:t>
-      </w:r>
-      <w:r>
-        <w:t>Añade una persona con tu nombre y otra con nombre Pascual mediante comandos.</w:t>
-      </w:r>
-    </w:p>
-    <w:p>
-      <w:pPr>
-        <w:pStyle w:val="Prrafodelista"/>
-        <w:jc w:val="both"/>
-      </w:pPr>
+        <w:lastRenderedPageBreak/>
+        <w:drawing>
+          <wp:inline distT="0" distB="0" distL="0" distR="0" wp14:anchorId="1C924B85" wp14:editId="1A72189E">
+            <wp:extent cx="5400040" cy="2580640"/>
+            <wp:effectExtent l="0" t="0" r="0" b="0"/>
+            <wp:docPr id="1772223194" name="Imagen 1" descr="Interfaz de usuario gráfica, Texto, Aplicación&#10;&#10;Descripción generada automáticamente"/>
+            <wp:cNvGraphicFramePr>
+              <a:graphicFrameLocks xmlns:a="http://schemas.openxmlformats.org/drawingml/2006/main" noChangeAspect="1"/>
+            </wp:cNvGraphicFramePr>
+            <a:graphic xmlns:a="http://schemas.openxmlformats.org/drawingml/2006/main">
+              <a:graphicData uri="http://schemas.openxmlformats.org/drawingml/2006/picture">
+                <pic:pic xmlns:pic="http://schemas.openxmlformats.org/drawingml/2006/picture">
+                  <pic:nvPicPr>
+                    <pic:cNvPr id="1772223194" name="Imagen 1" descr="Interfaz de usuario gráfica, Texto, Aplicación&#10;&#10;Descripción generada automáticamente"/>
+                    <pic:cNvPicPr/>
+                  </pic:nvPicPr>
+                  <pic:blipFill>
+                    <a:blip r:embed="rId19"/>
+                    <a:stretch>
+                      <a:fillRect/>
+                    </a:stretch>
+                  </pic:blipFill>
+                  <pic:spPr>
+                    <a:xfrm>
+                      <a:off x="0" y="0"/>
+                      <a:ext cx="5400040" cy="2580640"/>
+                    </a:xfrm>
+                    <a:prstGeom prst="rect">
+                      <a:avLst/>
+                    </a:prstGeom>
+                  </pic:spPr>
+                </pic:pic>
+              </a:graphicData>
+            </a:graphic>
+          </wp:inline>
+        </w:drawing>
+      </w:r>
     </w:p>
     <w:p>
       <w:pPr>
@@ -2840,7 +2950,107 @@
           <w:numId w:val="4"/>
         </w:numPr>
         <w:jc w:val="both"/>
-      </w:pPr>
+        <w:rPr>
+          <w:b/>
+          <w:bCs/>
+        </w:rPr>
+      </w:pPr>
+      <w:r>
+        <w:rPr>
+          <w:b/>
+          <w:bCs/>
+        </w:rPr>
+        <w:t>2.- Añade una persona con tu nombre y otra con nombre Pascual mediante comandos.</w:t>
+      </w:r>
+    </w:p>
+    <w:p>
+      <w:pPr>
+        <w:jc w:val="both"/>
+      </w:pPr>
+      <w:r>
+        <w:t xml:space="preserve">Añado los nombres con </w:t>
+      </w:r>
+      <w:r>
+        <w:rPr>
+          <w:b/>
+          <w:bCs/>
+        </w:rPr>
+        <w:t>echo nombre &gt; fichero</w:t>
+      </w:r>
+      <w:r>
+        <w:t xml:space="preserve">. Visualizo con </w:t>
+      </w:r>
+      <w:proofErr w:type="spellStart"/>
+      <w:r>
+        <w:rPr>
+          <w:b/>
+          <w:bCs/>
+        </w:rPr>
+        <w:t>cat</w:t>
+      </w:r>
+      <w:proofErr w:type="spellEnd"/>
+      <w:r>
+        <w:rPr>
+          <w:b/>
+          <w:bCs/>
+        </w:rPr>
+        <w:t xml:space="preserve"> fichero</w:t>
+      </w:r>
+      <w:r>
+        <w:t xml:space="preserve">, compruebo que los nombres están juntos y utilizo el comando </w:t>
+      </w:r>
+      <w:r>
+        <w:rPr>
+          <w:b/>
+          <w:bCs/>
+        </w:rPr>
+        <w:t>nano fichero</w:t>
+      </w:r>
+      <w:r>
+        <w:t xml:space="preserve"> para modificarlo y que salga correctamente. </w:t>
+      </w:r>
+    </w:p>
+    <w:p>
+      <w:pPr>
+        <w:jc w:val="both"/>
+      </w:pPr>
+      <w:r>
+        <w:drawing>
+          <wp:inline distT="0" distB="0" distL="0" distR="0" wp14:anchorId="387AFCF9" wp14:editId="33DA52EA">
+            <wp:extent cx="4916817" cy="2952750"/>
+            <wp:effectExtent l="0" t="0" r="0" b="0"/>
+            <wp:docPr id="1799522737" name="Imagen 1"/>
+            <wp:cNvGraphicFramePr>
+              <a:graphicFrameLocks xmlns:a="http://schemas.openxmlformats.org/drawingml/2006/main" noChangeAspect="1"/>
+            </wp:cNvGraphicFramePr>
+            <a:graphic xmlns:a="http://schemas.openxmlformats.org/drawingml/2006/main">
+              <a:graphicData uri="http://schemas.openxmlformats.org/drawingml/2006/picture">
+                <pic:pic xmlns:pic="http://schemas.openxmlformats.org/drawingml/2006/picture">
+                  <pic:nvPicPr>
+                    <pic:cNvPr id="1799522737" name=""/>
+                    <pic:cNvPicPr/>
+                  </pic:nvPicPr>
+                  <pic:blipFill>
+                    <a:blip r:embed="rId20"/>
+                    <a:stretch>
+                      <a:fillRect/>
+                    </a:stretch>
+                  </pic:blipFill>
+                  <pic:spPr>
+                    <a:xfrm>
+                      <a:off x="0" y="0"/>
+                      <a:ext cx="4919686" cy="2954473"/>
+                    </a:xfrm>
+                    <a:prstGeom prst="rect">
+                      <a:avLst/>
+                    </a:prstGeom>
+                  </pic:spPr>
+                </pic:pic>
+              </a:graphicData>
+            </a:graphic>
+          </wp:inline>
+        </w:drawing>
+      </w:r>
     </w:p>
     <w:p>
       <w:pPr>
@@ -2849,27 +3059,48 @@
           <w:numId w:val="4"/>
         </w:numPr>
         <w:jc w:val="both"/>
-      </w:pPr>
-      <w:r>
-        <w:t xml:space="preserve">3.- </w:t>
-      </w:r>
-      <w:r>
-        <w:t xml:space="preserve">Muestra el contenido del fichero ordenado alfabéticamente en orden inverso. Puedes usar el comando </w:t>
-      </w:r>
-      <w:proofErr w:type="spellStart"/>
-      <w:r>
+        <w:rPr>
+          <w:b/>
+          <w:bCs/>
+        </w:rPr>
+      </w:pPr>
+      <w:r>
+        <w:rPr>
+          <w:b/>
+          <w:bCs/>
+        </w:rPr>
+        <w:t xml:space="preserve">3.- Muestra el contenido del fichero ordenado alfabéticamente en orden inverso. Puedes usar el comando </w:t>
+      </w:r>
+      <w:proofErr w:type="spellStart"/>
+      <w:r>
+        <w:rPr>
+          <w:b/>
+          <w:bCs/>
+        </w:rPr>
         <w:t>sort</w:t>
       </w:r>
       <w:proofErr w:type="spellEnd"/>
       <w:r>
+        <w:rPr>
+          <w:b/>
+          <w:bCs/>
+        </w:rPr>
         <w:t xml:space="preserve"> (lo del orden inverso lo resuelve un parámetro de </w:t>
       </w:r>
       <w:proofErr w:type="spellStart"/>
       <w:r>
+        <w:rPr>
+          <w:b/>
+          <w:bCs/>
+        </w:rPr>
         <w:t>sort</w:t>
       </w:r>
       <w:proofErr w:type="spellEnd"/>
       <w:r>
+        <w:rPr>
+          <w:b/>
+          <w:bCs/>
+        </w:rPr>
         <w:t>…).</w:t>
       </w:r>
     </w:p>
@@ -2881,6 +3112,22 @@
         </w:numPr>
         <w:jc w:val="both"/>
       </w:pPr>
+      <w:r>
+        <w:t xml:space="preserve">He tenido que modificar el archivo con nano (salía como línea y no como lista). Una vez correcto, con el comando </w:t>
+      </w:r>
+      <w:proofErr w:type="spellStart"/>
+      <w:r>
+        <w:t>sort</w:t>
+      </w:r>
+      <w:proofErr w:type="spellEnd"/>
+      <w:r>
+        <w:t xml:space="preserve"> -r nombre se consigue invertir el orden </w:t>
+      </w:r>
+      <w:proofErr w:type="spellStart"/>
+      <w:r>
+        <w:t>alfabetico</w:t>
+      </w:r>
+      <w:proofErr w:type="spellEnd"/>
     </w:p>
     <w:p>
       <w:pPr>
@@ -2892,33 +3139,42 @@
       </w:pPr>
       <w:r>
         <w:lastRenderedPageBreak/>
-        <w:t xml:space="preserve">4.- </w:t>
-      </w:r>
-      <w:r>
-        <w:t xml:space="preserve">En el directorio </w:t>
-      </w:r>
-      <w:proofErr w:type="spellStart"/>
-      <w:r>
-        <w:t>ventasdelaempresa</w:t>
-      </w:r>
-      <w:proofErr w:type="spellEnd"/>
-      <w:r>
-        <w:t xml:space="preserve"> crea un fichero llamado concatenados.txt que contenga la concatenación del contenido de todos los ficheros de </w:t>
-      </w:r>
-      <w:proofErr w:type="spellStart"/>
-      <w:r>
-        <w:t>ventasactuales</w:t>
-      </w:r>
-      <w:proofErr w:type="spellEnd"/>
-      <w:r>
-        <w:t>, esto es, el contenido de todos los ficheros, uno detrás de otro. Puedes hacerlo con 3 mandatos, ¿podrías hacerlo con 1?</w:t>
-      </w:r>
-    </w:p>
-    <w:p>
-      <w:pPr>
-        <w:pStyle w:val="Prrafodelista"/>
-        <w:jc w:val="both"/>
-      </w:pPr>
+        <w:drawing>
+          <wp:inline distT="0" distB="0" distL="0" distR="0" wp14:anchorId="50337432" wp14:editId="5426DD95">
+            <wp:extent cx="5400040" cy="3195955"/>
+            <wp:effectExtent l="0" t="0" r="0" b="4445"/>
+            <wp:docPr id="482731628" name="Imagen 1"/>
+            <wp:cNvGraphicFramePr>
+              <a:graphicFrameLocks xmlns:a="http://schemas.openxmlformats.org/drawingml/2006/main" noChangeAspect="1"/>
+            </wp:cNvGraphicFramePr>
+            <a:graphic xmlns:a="http://schemas.openxmlformats.org/drawingml/2006/main">
+              <a:graphicData uri="http://schemas.openxmlformats.org/drawingml/2006/picture">
+                <pic:pic xmlns:pic="http://schemas.openxmlformats.org/drawingml/2006/picture">
+                  <pic:nvPicPr>
+                    <pic:cNvPr id="482731628" name=""/>
+                    <pic:cNvPicPr/>
+                  </pic:nvPicPr>
+                  <pic:blipFill>
+                    <a:blip r:embed="rId21"/>
+                    <a:stretch>
+                      <a:fillRect/>
+                    </a:stretch>
+                  </pic:blipFill>
+                  <pic:spPr>
+                    <a:xfrm>
+                      <a:off x="0" y="0"/>
+                      <a:ext cx="5400040" cy="3195955"/>
+                    </a:xfrm>
+                    <a:prstGeom prst="rect">
+                      <a:avLst/>
+                    </a:prstGeom>
+                  </pic:spPr>
+                </pic:pic>
+              </a:graphicData>
+            </a:graphic>
+          </wp:inline>
+        </w:drawing>
+      </w:r>
     </w:p>
     <w:p>
       <w:pPr>
@@ -2927,7 +3183,50 @@
           <w:numId w:val="4"/>
         </w:numPr>
         <w:jc w:val="both"/>
-      </w:pPr>
+        <w:rPr>
+          <w:b/>
+          <w:bCs/>
+        </w:rPr>
+      </w:pPr>
+      <w:r>
+        <w:rPr>
+          <w:b/>
+          <w:bCs/>
+        </w:rPr>
+        <w:t xml:space="preserve">4.- En el directorio </w:t>
+      </w:r>
+      <w:proofErr w:type="spellStart"/>
+      <w:r>
+        <w:rPr>
+          <w:b/>
+          <w:bCs/>
+        </w:rPr>
+        <w:t>ventasdelaempresa</w:t>
+      </w:r>
+      <w:proofErr w:type="spellEnd"/>
+      <w:r>
+        <w:rPr>
+          <w:b/>
+          <w:bCs/>
+        </w:rPr>
+        <w:t xml:space="preserve"> crea un fichero llamado concatenados.txt que contenga la concatenación del contenido de todos los ficheros de </w:t>
+      </w:r>
+      <w:proofErr w:type="spellStart"/>
+      <w:r>
+        <w:rPr>
+          <w:b/>
+          <w:bCs/>
+        </w:rPr>
+        <w:t>ventasactuales</w:t>
+      </w:r>
+      <w:proofErr w:type="spellEnd"/>
+      <w:r>
+        <w:rPr>
+          <w:b/>
+          <w:bCs/>
+        </w:rPr>
+        <w:t>, esto es, el contenido de todos los ficheros, uno detrás de otro. Puedes hacerlo con 3 mandatos, ¿podrías hacerlo con 1?</w:t>
+      </w:r>
     </w:p>
     <w:p>
       <w:pPr>
@@ -2938,34 +3237,39 @@
         <w:jc w:val="both"/>
       </w:pPr>
       <w:r>
-        <w:t xml:space="preserve">5.- </w:t>
-      </w:r>
-      <w:r>
-        <w:t xml:space="preserve">Crea en </w:t>
-      </w:r>
-      <w:proofErr w:type="spellStart"/>
-      <w:r>
-        <w:t>direcciondelaempresa</w:t>
-      </w:r>
-      <w:proofErr w:type="spellEnd"/>
-      <w:r>
-        <w:t xml:space="preserve"> un fichero llamado concatena2.txt cuyo contenido sea el contenido de todos los ficheros que hay en </w:t>
-      </w:r>
-      <w:proofErr w:type="spellStart"/>
-      <w:r>
-        <w:t>desrrollodelaempresa</w:t>
-      </w:r>
-      <w:proofErr w:type="spellEnd"/>
-      <w:r>
-        <w:t>/</w:t>
-      </w:r>
-      <w:proofErr w:type="spellStart"/>
-      <w:r>
-        <w:t>historicodeventas</w:t>
-      </w:r>
-      <w:proofErr w:type="spellEnd"/>
-      <w:r>
-        <w:t>.</w:t>
+        <w:t xml:space="preserve">si, con el comando </w:t>
+      </w:r>
+      <w:proofErr w:type="spellStart"/>
+      <w:r>
+        <w:rPr>
+          <w:b/>
+          <w:bCs/>
+        </w:rPr>
+        <w:t>cat</w:t>
+      </w:r>
+      <w:proofErr w:type="spellEnd"/>
+      <w:r>
+        <w:rPr>
+          <w:b/>
+          <w:bCs/>
+        </w:rPr>
+        <w:t xml:space="preserve"> </w:t>
+      </w:r>
+      <w:proofErr w:type="spellStart"/>
+      <w:r>
+        <w:rPr>
+          <w:b/>
+          <w:bCs/>
+        </w:rPr>
+        <w:t>ventasactuales</w:t>
+      </w:r>
+      <w:proofErr w:type="spellEnd"/>
+      <w:r>
+        <w:rPr>
+          <w:b/>
+          <w:bCs/>
+        </w:rPr>
+        <w:t>/* &gt; concatenados.txt</w:t>
       </w:r>
     </w:p>
     <w:p>
@@ -2976,6 +3280,43 @@
         </w:numPr>
         <w:jc w:val="both"/>
       </w:pPr>
+      <w:r>
+        <w:drawing>
+          <wp:inline distT="0" distB="0" distL="0" distR="0" wp14:anchorId="3A75DE13" wp14:editId="33243EE3">
+            <wp:extent cx="5400040" cy="2557145"/>
+            <wp:effectExtent l="0" t="0" r="0" b="0"/>
+            <wp:docPr id="525908627" name="Imagen 1" descr="Interfaz de usuario gráfica, Texto, Aplicación&#10;&#10;Descripción generada automáticamente"/>
+            <wp:cNvGraphicFramePr>
+              <a:graphicFrameLocks xmlns:a="http://schemas.openxmlformats.org/drawingml/2006/main" noChangeAspect="1"/>
+            </wp:cNvGraphicFramePr>
+            <a:graphic xmlns:a="http://schemas.openxmlformats.org/drawingml/2006/main">
+              <a:graphicData uri="http://schemas.openxmlformats.org/drawingml/2006/picture">
+                <pic:pic xmlns:pic="http://schemas.openxmlformats.org/drawingml/2006/picture">
+                  <pic:nvPicPr>
+                    <pic:cNvPr id="525908627" name="Imagen 1" descr="Interfaz de usuario gráfica, Texto, Aplicación&#10;&#10;Descripción generada automáticamente"/>
+                    <pic:cNvPicPr/>
+                  </pic:nvPicPr>
+                  <pic:blipFill>
+                    <a:blip r:embed="rId22"/>
+                    <a:stretch>
+                      <a:fillRect/>
+                    </a:stretch>
+                  </pic:blipFill>
+                  <pic:spPr>
+                    <a:xfrm>
+                      <a:off x="0" y="0"/>
+                      <a:ext cx="5400040" cy="2557145"/>
+                    </a:xfrm>
+                    <a:prstGeom prst="rect">
+                      <a:avLst/>
+                    </a:prstGeom>
+                  </pic:spPr>
+                </pic:pic>
+              </a:graphicData>
+            </a:graphic>
+          </wp:inline>
+        </w:drawing>
+      </w:r>
     </w:p>
     <w:p>
       <w:pPr>
@@ -2984,28 +3325,65 @@
           <w:numId w:val="4"/>
         </w:numPr>
         <w:jc w:val="both"/>
-      </w:pPr>
-      <w:r>
-        <w:t xml:space="preserve">6.- </w:t>
-      </w:r>
-      <w:r>
-        <w:t>Guarda una lista de todos los ficheros que empiezan por “f” y estén ubicados en los subdirectorios de la carpeta /</w:t>
-      </w:r>
-      <w:proofErr w:type="spellStart"/>
-      <w:r>
-        <w:t>lib</w:t>
-      </w:r>
-      <w:proofErr w:type="spellEnd"/>
-      <w:r>
-        <w:t xml:space="preserve">, en un fichero que se denomine librerias.txt dentro de </w:t>
-      </w:r>
-      <w:proofErr w:type="spellStart"/>
-      <w:r>
-        <w:t>desarrollodelaempresa</w:t>
-      </w:r>
-      <w:proofErr w:type="spellEnd"/>
-      <w:r>
-        <w:t xml:space="preserve">. </w:t>
+        <w:rPr>
+          <w:b/>
+          <w:bCs/>
+        </w:rPr>
+      </w:pPr>
+      <w:r>
+        <w:rPr>
+          <w:b/>
+          <w:bCs/>
+        </w:rPr>
+        <w:t xml:space="preserve">5.- Crea en </w:t>
+      </w:r>
+      <w:proofErr w:type="spellStart"/>
+      <w:r>
+        <w:rPr>
+          <w:b/>
+          <w:bCs/>
+        </w:rPr>
+        <w:t>direcciondelaempresa</w:t>
+      </w:r>
+      <w:proofErr w:type="spellEnd"/>
+      <w:r>
+        <w:rPr>
+          <w:b/>
+          <w:bCs/>
+        </w:rPr>
+        <w:t xml:space="preserve"> un fichero llamado concatena2.txt cuyo contenido sea el contenido de todos los ficheros que hay en </w:t>
+      </w:r>
+      <w:proofErr w:type="spellStart"/>
+      <w:r>
+        <w:rPr>
+          <w:b/>
+          <w:bCs/>
+        </w:rPr>
+        <w:t>desrrollodelaempresa</w:t>
+      </w:r>
+      <w:proofErr w:type="spellEnd"/>
+      <w:r>
+        <w:rPr>
+          <w:b/>
+          <w:bCs/>
+        </w:rPr>
+        <w:t>/</w:t>
+      </w:r>
+      <w:proofErr w:type="spellStart"/>
+      <w:r>
+        <w:rPr>
+          <w:b/>
+          <w:bCs/>
+        </w:rPr>
+        <w:t>historicodeventas</w:t>
+      </w:r>
+      <w:proofErr w:type="spellEnd"/>
+      <w:r>
+        <w:rPr>
+          <w:b/>
+          <w:bCs/>
+        </w:rPr>
+        <w:t>.</w:t>
       </w:r>
     </w:p>
     <w:p>
@@ -3016,6 +3394,28 @@
         </w:numPr>
         <w:jc w:val="both"/>
       </w:pPr>
+      <w:r>
+        <w:t xml:space="preserve">En mi caso he tenido que añadir a la ruta </w:t>
+      </w:r>
+      <w:r>
+        <w:rPr>
+          <w:b/>
+          <w:bCs/>
+        </w:rPr>
+        <w:t>/</w:t>
+      </w:r>
+      <w:proofErr w:type="spellStart"/>
+      <w:r>
+        <w:rPr>
+          <w:b/>
+          <w:bCs/>
+        </w:rPr>
+        <w:t>ventasanteriores</w:t>
+      </w:r>
+      <w:proofErr w:type="spellEnd"/>
+      <w:r>
+        <w:t xml:space="preserve"> ya que continuando con el ejercicio anterior tenia ese otro directorio, pero al final me ha dado el resultado correcto</w:t>
+      </w:r>
     </w:p>
     <w:p>
       <w:pPr>
@@ -3026,27 +3426,43 @@
         <w:jc w:val="both"/>
       </w:pPr>
       <w:r>
-        <w:t xml:space="preserve">7.- </w:t>
-      </w:r>
-      <w:r>
-        <w:t>Muestra por pantalla el número total de líneas del fichero librerias.txt. En función de la versión de Ubuntu, el resultado será diferente.</w:t>
-      </w:r>
-    </w:p>
-    <w:p>
-      <w:pPr>
-        <w:pStyle w:val="Prrafodelista"/>
-        <w:jc w:val="both"/>
-      </w:pPr>
-    </w:p>
-    <w:p>
-      <w:pPr>
-        <w:jc w:val="both"/>
-      </w:pPr>
-    </w:p>
-    <w:p>
-      <w:pPr>
-        <w:jc w:val="both"/>
-      </w:pPr>
+        <w:lastRenderedPageBreak/>
+        <w:drawing>
+          <wp:inline distT="0" distB="0" distL="0" distR="0" wp14:anchorId="0F084F19" wp14:editId="2C784978">
+            <wp:extent cx="5400040" cy="1821180"/>
+            <wp:effectExtent l="0" t="0" r="0" b="7620"/>
+            <wp:docPr id="1313856632" name="Imagen 1" descr="Interfaz de usuario gráfica, Aplicación&#10;&#10;Descripción generada automáticamente"/>
+            <wp:cNvGraphicFramePr>
+              <a:graphicFrameLocks xmlns:a="http://schemas.openxmlformats.org/drawingml/2006/main" noChangeAspect="1"/>
+            </wp:cNvGraphicFramePr>
+            <a:graphic xmlns:a="http://schemas.openxmlformats.org/drawingml/2006/main">
+              <a:graphicData uri="http://schemas.openxmlformats.org/drawingml/2006/picture">
+                <pic:pic xmlns:pic="http://schemas.openxmlformats.org/drawingml/2006/picture">
+                  <pic:nvPicPr>
+                    <pic:cNvPr id="1313856632" name="Imagen 1" descr="Interfaz de usuario gráfica, Aplicación&#10;&#10;Descripción generada automáticamente"/>
+                    <pic:cNvPicPr/>
+                  </pic:nvPicPr>
+                  <pic:blipFill>
+                    <a:blip r:embed="rId23"/>
+                    <a:stretch>
+                      <a:fillRect/>
+                    </a:stretch>
+                  </pic:blipFill>
+                  <pic:spPr>
+                    <a:xfrm>
+                      <a:off x="0" y="0"/>
+                      <a:ext cx="5400040" cy="1821180"/>
+                    </a:xfrm>
+                    <a:prstGeom prst="rect">
+                      <a:avLst/>
+                    </a:prstGeom>
+                  </pic:spPr>
+                </pic:pic>
+              </a:graphicData>
+            </a:graphic>
+          </wp:inline>
+        </w:drawing>
+      </w:r>
     </w:p>
     <w:p>
       <w:pPr>
@@ -3057,18 +3473,26 @@
         <w:jc w:val="both"/>
       </w:pPr>
       <w:r>
-        <w:t xml:space="preserve">8.- </w:t>
-      </w:r>
-      <w:r>
-        <w:t>Muestra las líneas que tengan la cadena de caracteres “</w:t>
-      </w:r>
-      <w:proofErr w:type="spellStart"/>
-      <w:r>
-        <w:t>kernel</w:t>
-      </w:r>
-      <w:proofErr w:type="spellEnd"/>
-      <w:r>
-        <w:t>” del fichero librerías.txt</w:t>
+        <w:t xml:space="preserve">6.- </w:t>
+      </w:r>
+      <w:r>
+        <w:t>Guarda una lista de todos los ficheros que empiezan por “f” y estén ubicados en los subdirectorios de la carpeta /</w:t>
+      </w:r>
+      <w:proofErr w:type="spellStart"/>
+      <w:r>
+        <w:t>lib</w:t>
+      </w:r>
+      <w:proofErr w:type="spellEnd"/>
+      <w:r>
+        <w:t xml:space="preserve">, en un fichero que se denomine librerias.txt dentro de </w:t>
+      </w:r>
+      <w:proofErr w:type="spellStart"/>
+      <w:r>
+        <w:t>desarrollodelaempresa</w:t>
+      </w:r>
+      <w:proofErr w:type="spellEnd"/>
+      <w:r>
+        <w:t xml:space="preserve">. </w:t>
       </w:r>
     </w:p>
     <w:p>
@@ -3089,15 +3513,25 @@
         <w:jc w:val="both"/>
       </w:pPr>
       <w:r>
-        <w:t xml:space="preserve">9.- </w:t>
-      </w:r>
-      <w:r>
-        <w:t>Muestra las líneas que ocupan desde la posición 2 a la 5 del fichero librerías.txt</w:t>
+        <w:t xml:space="preserve">7.- </w:t>
+      </w:r>
+      <w:r>
+        <w:t>Muestra por pantalla el número total de líneas del fichero librerias.txt. En función de la versión de Ubuntu, el resultado será diferente.</w:t>
       </w:r>
     </w:p>
     <w:p>
       <w:pPr>
         <w:pStyle w:val="Prrafodelista"/>
+        <w:jc w:val="both"/>
+      </w:pPr>
+    </w:p>
+    <w:p>
+      <w:pPr>
+        <w:jc w:val="both"/>
+      </w:pPr>
+    </w:p>
+    <w:p>
+      <w:pPr>
         <w:jc w:val="both"/>
       </w:pPr>
     </w:p>
@@ -3109,6 +3543,20 @@
         </w:numPr>
         <w:jc w:val="both"/>
       </w:pPr>
+      <w:r>
+        <w:t xml:space="preserve">8.- </w:t>
+      </w:r>
+      <w:r>
+        <w:t>Muestra las líneas que tengan la cadena de caracteres “</w:t>
+      </w:r>
+      <w:proofErr w:type="spellStart"/>
+      <w:r>
+        <w:t>kernel</w:t>
+      </w:r>
+      <w:proofErr w:type="spellEnd"/>
+      <w:r>
+        <w:t>” del fichero librerías.txt</w:t>
+      </w:r>
     </w:p>
     <w:p>
       <w:pPr>
@@ -3118,11 +3566,53 @@
         </w:numPr>
         <w:jc w:val="both"/>
       </w:pPr>
+    </w:p>
+    <w:p>
+      <w:pPr>
+        <w:numPr>
+          <w:ilvl w:val="1"/>
+          <w:numId w:val="4"/>
+        </w:numPr>
+        <w:jc w:val="both"/>
+      </w:pPr>
+      <w:r>
+        <w:t xml:space="preserve">9.- </w:t>
+      </w:r>
+      <w:r>
+        <w:t>Muestra las líneas que ocupan desde la posición 2 a la 5 del fichero librerías.txt</w:t>
+      </w:r>
+    </w:p>
+    <w:p>
+      <w:pPr>
+        <w:pStyle w:val="Prrafodelista"/>
+        <w:jc w:val="both"/>
+      </w:pPr>
+    </w:p>
+    <w:p>
+      <w:pPr>
+        <w:numPr>
+          <w:ilvl w:val="1"/>
+          <w:numId w:val="4"/>
+        </w:numPr>
+        <w:jc w:val="both"/>
+      </w:pPr>
+    </w:p>
+    <w:p>
+      <w:pPr>
+        <w:numPr>
+          <w:ilvl w:val="1"/>
+          <w:numId w:val="4"/>
+        </w:numPr>
+        <w:jc w:val="both"/>
+      </w:pPr>
       <w:r>
         <w:t xml:space="preserve">10.- </w:t>
       </w:r>
       <w:r>
         <w:t>Reflexiona sobre las diferencias entre | y &amp;&amp;.</w:t>
+      </w:r>
+      <w:r>
+        <w:t xml:space="preserve"> </w:t>
       </w:r>
     </w:p>
     <w:p>
@@ -4233,7 +4723,6 @@
   <w:style w:type="character" w:default="1" w:styleId="Fuentedeprrafopredeter">
     <w:name w:val="Default Paragraph Font"/>
     <w:uiPriority w:val="1"/>
-    <w:semiHidden/>
     <w:unhideWhenUsed/>
   </w:style>
   <w:style w:type="table" w:default="1" w:styleId="Tablanormal">

</xml_diff>

<commit_message>
AP2 - SIN terminada
</commit_message>
<xml_diff>
--- a/SIN - SISTEMAS INFORMATICOS/ACTIVIDADES/AP2.docx
+++ b/SIN - SISTEMAS INFORMATICOS/ACTIVIDADES/AP2.docx
@@ -171,9 +171,9 @@
           <w:noProof/>
         </w:rPr>
         <w:drawing>
-          <wp:inline distT="0" distB="0" distL="0" distR="0" wp14:anchorId="461996AF" wp14:editId="324CC8AE">
-            <wp:extent cx="5400040" cy="3221990"/>
-            <wp:effectExtent l="0" t="0" r="0" b="0"/>
+          <wp:inline distT="0" distB="0" distL="0" distR="0" wp14:anchorId="461996AF" wp14:editId="02C869E5">
+            <wp:extent cx="3638550" cy="2170979"/>
+            <wp:effectExtent l="0" t="0" r="0" b="1270"/>
             <wp:docPr id="1979812279" name="Imagen 1" descr="Interfaz de usuario gráfica, Texto&#10;&#10;Descripción generada automáticamente"/>
             <wp:cNvGraphicFramePr>
               <a:graphicFrameLocks xmlns:a="http://schemas.openxmlformats.org/drawingml/2006/main" noChangeAspect="1"/>
@@ -186,7 +186,7 @@
                     <pic:cNvPicPr/>
                   </pic:nvPicPr>
                   <pic:blipFill>
-                    <a:blip r:embed="rId5"/>
+                    <a:blip r:embed="rId7"/>
                     <a:stretch>
                       <a:fillRect/>
                     </a:stretch>
@@ -194,7 +194,7 @@
                   <pic:spPr>
                     <a:xfrm>
                       <a:off x="0" y="0"/>
-                      <a:ext cx="5400040" cy="3221990"/>
+                      <a:ext cx="3658937" cy="2183143"/>
                     </a:xfrm>
                     <a:prstGeom prst="rect">
                       <a:avLst/>
@@ -282,15 +282,9 @@
         <w:t>dev</w:t>
       </w:r>
       <w:proofErr w:type="spellEnd"/>
-    </w:p>
-    <w:p>
-      <w:pPr>
-        <w:numPr>
-          <w:ilvl w:val="1"/>
-          <w:numId w:val="1"/>
-        </w:numPr>
-        <w:jc w:val="both"/>
-      </w:pPr>
+      <w:r>
+        <w:t xml:space="preserve"> </w:t>
+      </w:r>
       <w:r>
         <w:t xml:space="preserve">Busco </w:t>
       </w:r>
@@ -352,9 +346,9 @@
           <w:noProof/>
         </w:rPr>
         <w:drawing>
-          <wp:inline distT="0" distB="0" distL="0" distR="0" wp14:anchorId="4B72B155" wp14:editId="484D9A33">
-            <wp:extent cx="5400040" cy="3247390"/>
-            <wp:effectExtent l="0" t="0" r="0" b="0"/>
+          <wp:inline distT="0" distB="0" distL="0" distR="0" wp14:anchorId="4B72B155" wp14:editId="2DE567FF">
+            <wp:extent cx="3419475" cy="2056350"/>
+            <wp:effectExtent l="0" t="0" r="0" b="1270"/>
             <wp:docPr id="1148056308" name="Imagen 1" descr="Interfaz de usuario gráfica, Texto&#10;&#10;Descripción generada automáticamente"/>
             <wp:cNvGraphicFramePr>
               <a:graphicFrameLocks xmlns:a="http://schemas.openxmlformats.org/drawingml/2006/main" noChangeAspect="1"/>
@@ -367,7 +361,7 @@
                     <pic:cNvPicPr/>
                   </pic:nvPicPr>
                   <pic:blipFill>
-                    <a:blip r:embed="rId6"/>
+                    <a:blip r:embed="rId8"/>
                     <a:stretch>
                       <a:fillRect/>
                     </a:stretch>
@@ -375,7 +369,7 @@
                   <pic:spPr>
                     <a:xfrm>
                       <a:off x="0" y="0"/>
-                      <a:ext cx="5400040" cy="3247390"/>
+                      <a:ext cx="3434812" cy="2065573"/>
                     </a:xfrm>
                     <a:prstGeom prst="rect">
                       <a:avLst/>
@@ -405,7 +399,6 @@
           <w:b/>
           <w:bCs/>
         </w:rPr>
-        <w:lastRenderedPageBreak/>
         <w:t>3.- Desde tu directorio personal, muestra el nombre de los archivos del directorio /</w:t>
       </w:r>
       <w:proofErr w:type="spellStart"/>
@@ -448,57 +441,53 @@
           <w:numId w:val="1"/>
         </w:numPr>
         <w:jc w:val="both"/>
+      </w:pPr>
+      <w:proofErr w:type="spellStart"/>
+      <w:r>
         <w:rPr>
           <w:sz w:val="24"/>
           <w:szCs w:val="24"/>
         </w:rPr>
-      </w:pPr>
-      <w:proofErr w:type="spellStart"/>
+        <w:t>ls</w:t>
+      </w:r>
+      <w:proofErr w:type="spellEnd"/>
       <w:r>
         <w:rPr>
           <w:sz w:val="24"/>
           <w:szCs w:val="24"/>
         </w:rPr>
-        <w:t>ls</w:t>
-      </w:r>
-      <w:proofErr w:type="spellEnd"/>
+        <w:t xml:space="preserve"> /</w:t>
+      </w:r>
+      <w:proofErr w:type="spellStart"/>
       <w:r>
         <w:rPr>
           <w:sz w:val="24"/>
           <w:szCs w:val="24"/>
         </w:rPr>
-        <w:t xml:space="preserve"> /</w:t>
-      </w:r>
-      <w:proofErr w:type="spellStart"/>
+        <w:t>dev</w:t>
+      </w:r>
+      <w:proofErr w:type="spellEnd"/>
       <w:r>
         <w:rPr>
           <w:sz w:val="24"/>
           <w:szCs w:val="24"/>
         </w:rPr>
-        <w:t>dev</w:t>
-      </w:r>
-      <w:proofErr w:type="spellEnd"/>
+        <w:t>/</w:t>
+      </w:r>
+      <w:proofErr w:type="spellStart"/>
       <w:r>
         <w:rPr>
           <w:sz w:val="24"/>
           <w:szCs w:val="24"/>
         </w:rPr>
-        <w:t>/</w:t>
-      </w:r>
-      <w:proofErr w:type="spellStart"/>
+        <w:t>tty</w:t>
+      </w:r>
+      <w:proofErr w:type="spellEnd"/>
       <w:r>
         <w:rPr>
           <w:sz w:val="24"/>
           <w:szCs w:val="24"/>
         </w:rPr>
-        <w:t>tty</w:t>
-      </w:r>
-      <w:proofErr w:type="spellEnd"/>
-      <w:r>
-        <w:rPr>
-          <w:sz w:val="24"/>
-          <w:szCs w:val="24"/>
-        </w:rPr>
         <w:t>??</w:t>
       </w:r>
     </w:p>
@@ -515,9 +504,9 @@
           <w:noProof/>
         </w:rPr>
         <w:drawing>
-          <wp:inline distT="0" distB="0" distL="0" distR="0" wp14:anchorId="336FBF93" wp14:editId="7533590D">
-            <wp:extent cx="5400040" cy="3195955"/>
-            <wp:effectExtent l="0" t="0" r="0" b="4445"/>
+          <wp:inline distT="0" distB="0" distL="0" distR="0" wp14:anchorId="336FBF93" wp14:editId="240AF7AA">
+            <wp:extent cx="3352800" cy="1984318"/>
+            <wp:effectExtent l="0" t="0" r="0" b="0"/>
             <wp:docPr id="1901265344" name="Imagen 1" descr="Interfaz de usuario gráfica&#10;&#10;Descripción generada automáticamente"/>
             <wp:cNvGraphicFramePr>
               <a:graphicFrameLocks xmlns:a="http://schemas.openxmlformats.org/drawingml/2006/main" noChangeAspect="1"/>
@@ -530,7 +519,7 @@
                     <pic:cNvPicPr/>
                   </pic:nvPicPr>
                   <pic:blipFill>
-                    <a:blip r:embed="rId7"/>
+                    <a:blip r:embed="rId9"/>
                     <a:stretch>
                       <a:fillRect/>
                     </a:stretch>
@@ -538,7 +527,7 @@
                   <pic:spPr>
                     <a:xfrm>
                       <a:off x="0" y="0"/>
-                      <a:ext cx="5400040" cy="3195955"/>
+                      <a:ext cx="3378962" cy="1999802"/>
                     </a:xfrm>
                     <a:prstGeom prst="rect">
                       <a:avLst/>
@@ -568,6 +557,7 @@
           <w:b/>
           <w:bCs/>
         </w:rPr>
+        <w:lastRenderedPageBreak/>
         <w:t>4</w:t>
       </w:r>
       <w:r>
@@ -620,9 +610,9 @@
           <w:noProof/>
         </w:rPr>
         <w:drawing>
-          <wp:inline distT="0" distB="0" distL="0" distR="0" wp14:anchorId="20DD7102" wp14:editId="03621A8B">
-            <wp:extent cx="5400040" cy="3208655"/>
-            <wp:effectExtent l="0" t="0" r="0" b="0"/>
+          <wp:inline distT="0" distB="0" distL="0" distR="0" wp14:anchorId="20DD7102" wp14:editId="144B3816">
+            <wp:extent cx="3514725" cy="2088418"/>
+            <wp:effectExtent l="0" t="0" r="0" b="7620"/>
             <wp:docPr id="1540899535" name="Imagen 1" descr="Texto&#10;&#10;Descripción generada automáticamente con confianza baja"/>
             <wp:cNvGraphicFramePr>
               <a:graphicFrameLocks xmlns:a="http://schemas.openxmlformats.org/drawingml/2006/main" noChangeAspect="1"/>
@@ -635,7 +625,7 @@
                     <pic:cNvPicPr/>
                   </pic:nvPicPr>
                   <pic:blipFill>
-                    <a:blip r:embed="rId8"/>
+                    <a:blip r:embed="rId10"/>
                     <a:stretch>
                       <a:fillRect/>
                     </a:stretch>
@@ -643,7 +633,7 @@
                   <pic:spPr>
                     <a:xfrm>
                       <a:off x="0" y="0"/>
-                      <a:ext cx="5400040" cy="3208655"/>
+                      <a:ext cx="3528980" cy="2096888"/>
                     </a:xfrm>
                     <a:prstGeom prst="rect">
                       <a:avLst/>
@@ -659,27 +649,16 @@
     <w:p>
       <w:pPr>
         <w:jc w:val="both"/>
-      </w:pPr>
-    </w:p>
-    <w:p>
-      <w:pPr>
-        <w:jc w:val="both"/>
-      </w:pPr>
-    </w:p>
-    <w:p>
-      <w:pPr>
-        <w:jc w:val="both"/>
-        <w:rPr>
-          <w:b/>
-          <w:bCs/>
-        </w:rPr>
-      </w:pPr>
-      <w:r>
-        <w:rPr>
-          <w:b/>
-          <w:bCs/>
-        </w:rPr>
-        <w:lastRenderedPageBreak/>
+        <w:rPr>
+          <w:b/>
+          <w:bCs/>
+        </w:rPr>
+      </w:pPr>
+      <w:r>
+        <w:rPr>
+          <w:b/>
+          <w:bCs/>
+        </w:rPr>
         <w:t xml:space="preserve">5.- </w:t>
       </w:r>
       <w:r>
@@ -804,9 +783,9 @@
           <w:noProof/>
         </w:rPr>
         <w:drawing>
-          <wp:inline distT="0" distB="0" distL="0" distR="0" wp14:anchorId="33BD5AD0" wp14:editId="49BF9137">
-            <wp:extent cx="4867275" cy="2888657"/>
-            <wp:effectExtent l="0" t="0" r="0" b="6985"/>
+          <wp:inline distT="0" distB="0" distL="0" distR="0" wp14:anchorId="33BD5AD0" wp14:editId="0C58C157">
+            <wp:extent cx="3619500" cy="2148120"/>
+            <wp:effectExtent l="0" t="0" r="0" b="5080"/>
             <wp:docPr id="810605555" name="Imagen 1" descr="Imagen que contiene Interfaz de usuario gráfica&#10;&#10;Descripción generada automáticamente"/>
             <wp:cNvGraphicFramePr>
               <a:graphicFrameLocks xmlns:a="http://schemas.openxmlformats.org/drawingml/2006/main" noChangeAspect="1"/>
@@ -819,7 +798,7 @@
                     <pic:cNvPicPr/>
                   </pic:nvPicPr>
                   <pic:blipFill>
-                    <a:blip r:embed="rId9"/>
+                    <a:blip r:embed="rId11"/>
                     <a:stretch>
                       <a:fillRect/>
                     </a:stretch>
@@ -827,7 +806,7 @@
                   <pic:spPr>
                     <a:xfrm>
                       <a:off x="0" y="0"/>
-                      <a:ext cx="4876777" cy="2894296"/>
+                      <a:ext cx="3640857" cy="2160795"/>
                     </a:xfrm>
                     <a:prstGeom prst="rect">
                       <a:avLst/>
@@ -970,10 +949,11 @@
         <w:rPr>
           <w:noProof/>
         </w:rPr>
+        <w:lastRenderedPageBreak/>
         <w:drawing>
-          <wp:inline distT="0" distB="0" distL="0" distR="0" wp14:anchorId="176670B2" wp14:editId="2DB2E1AF">
-            <wp:extent cx="4619625" cy="2778076"/>
-            <wp:effectExtent l="0" t="0" r="0" b="3810"/>
+          <wp:inline distT="0" distB="0" distL="0" distR="0" wp14:anchorId="176670B2" wp14:editId="5E411EB3">
+            <wp:extent cx="3762375" cy="2262557"/>
+            <wp:effectExtent l="0" t="0" r="0" b="4445"/>
             <wp:docPr id="239928147" name="Imagen 1" descr="Texto&#10;&#10;Descripción generada automáticamente"/>
             <wp:cNvGraphicFramePr>
               <a:graphicFrameLocks xmlns:a="http://schemas.openxmlformats.org/drawingml/2006/main" noChangeAspect="1"/>
@@ -986,7 +966,7 @@
                     <pic:cNvPicPr/>
                   </pic:nvPicPr>
                   <pic:blipFill>
-                    <a:blip r:embed="rId10"/>
+                    <a:blip r:embed="rId12"/>
                     <a:stretch>
                       <a:fillRect/>
                     </a:stretch>
@@ -994,7 +974,7 @@
                   <pic:spPr>
                     <a:xfrm>
                       <a:off x="0" y="0"/>
-                      <a:ext cx="4626316" cy="2782100"/>
+                      <a:ext cx="3779791" cy="2273030"/>
                     </a:xfrm>
                     <a:prstGeom prst="rect">
                       <a:avLst/>
@@ -1020,7 +1000,6 @@
           <w:b/>
           <w:bCs/>
         </w:rPr>
-        <w:lastRenderedPageBreak/>
         <w:t xml:space="preserve">7.- </w:t>
       </w:r>
       <w:r>
@@ -1362,9 +1341,9 @@
           <w:noProof/>
         </w:rPr>
         <w:drawing>
-          <wp:inline distT="0" distB="0" distL="0" distR="0" wp14:anchorId="07272696" wp14:editId="253A68A9">
-            <wp:extent cx="4991100" cy="2357626"/>
-            <wp:effectExtent l="0" t="0" r="0" b="5080"/>
+          <wp:inline distT="0" distB="0" distL="0" distR="0" wp14:anchorId="07272696" wp14:editId="7B83DA40">
+            <wp:extent cx="4705350" cy="2222648"/>
+            <wp:effectExtent l="0" t="0" r="0" b="6350"/>
             <wp:docPr id="981461858" name="Imagen 1" descr="Interfaz de usuario gráfica, Texto&#10;&#10;Descripción generada automáticamente"/>
             <wp:cNvGraphicFramePr>
               <a:graphicFrameLocks xmlns:a="http://schemas.openxmlformats.org/drawingml/2006/main" noChangeAspect="1"/>
@@ -1377,7 +1356,7 @@
                     <pic:cNvPicPr/>
                   </pic:nvPicPr>
                   <pic:blipFill>
-                    <a:blip r:embed="rId11"/>
+                    <a:blip r:embed="rId13"/>
                     <a:stretch>
                       <a:fillRect/>
                     </a:stretch>
@@ -1385,7 +1364,7 @@
                   <pic:spPr>
                     <a:xfrm>
                       <a:off x="0" y="0"/>
-                      <a:ext cx="4999284" cy="2361492"/>
+                      <a:ext cx="4719391" cy="2229280"/>
                     </a:xfrm>
                     <a:prstGeom prst="rect">
                       <a:avLst/>
@@ -1531,10 +1510,11 @@
         <w:rPr>
           <w:noProof/>
         </w:rPr>
+        <w:lastRenderedPageBreak/>
         <w:drawing>
-          <wp:inline distT="0" distB="0" distL="0" distR="0" wp14:anchorId="7BDA9E8C" wp14:editId="025AA9CA">
-            <wp:extent cx="4238625" cy="2541978"/>
-            <wp:effectExtent l="0" t="0" r="0" b="0"/>
+          <wp:inline distT="0" distB="0" distL="0" distR="0" wp14:anchorId="7BDA9E8C" wp14:editId="6F37B5D5">
+            <wp:extent cx="3390900" cy="2033582"/>
+            <wp:effectExtent l="0" t="0" r="0" b="5080"/>
             <wp:docPr id="455796856" name="Imagen 1" descr="Texto&#10;&#10;Descripción generada automáticamente"/>
             <wp:cNvGraphicFramePr>
               <a:graphicFrameLocks xmlns:a="http://schemas.openxmlformats.org/drawingml/2006/main" noChangeAspect="1"/>
@@ -1547,7 +1527,7 @@
                     <pic:cNvPicPr/>
                   </pic:nvPicPr>
                   <pic:blipFill>
-                    <a:blip r:embed="rId12"/>
+                    <a:blip r:embed="rId14"/>
                     <a:stretch>
                       <a:fillRect/>
                     </a:stretch>
@@ -1555,7 +1535,7 @@
                   <pic:spPr>
                     <a:xfrm>
                       <a:off x="0" y="0"/>
-                      <a:ext cx="4257898" cy="2553536"/>
+                      <a:ext cx="3417904" cy="2049776"/>
                     </a:xfrm>
                     <a:prstGeom prst="rect">
                       <a:avLst/>
@@ -1585,7 +1565,6 @@
           <w:b/>
           <w:bCs/>
         </w:rPr>
-        <w:lastRenderedPageBreak/>
         <w:t xml:space="preserve">10.- Desde </w:t>
       </w:r>
       <w:proofErr w:type="spellStart"/>
@@ -1867,9 +1846,9 @@
           <w:noProof/>
         </w:rPr>
         <w:drawing>
-          <wp:inline distT="0" distB="0" distL="0" distR="0" wp14:anchorId="48C0ACBD" wp14:editId="01748BA5">
-            <wp:extent cx="4295775" cy="3898729"/>
-            <wp:effectExtent l="0" t="0" r="0" b="6985"/>
+          <wp:inline distT="0" distB="0" distL="0" distR="0" wp14:anchorId="48C0ACBD" wp14:editId="32AA7D90">
+            <wp:extent cx="3410882" cy="3095625"/>
+            <wp:effectExtent l="0" t="0" r="0" b="0"/>
             <wp:docPr id="1865360012" name="Imagen 1" descr="Interfaz de usuario gráfica, Texto&#10;&#10;Descripción generada automáticamente"/>
             <wp:cNvGraphicFramePr>
               <a:graphicFrameLocks xmlns:a="http://schemas.openxmlformats.org/drawingml/2006/main" noChangeAspect="1"/>
@@ -1884,7 +1863,7 @@
                     </pic:cNvPicPr>
                   </pic:nvPicPr>
                   <pic:blipFill>
-                    <a:blip r:embed="rId13" cstate="print">
+                    <a:blip r:embed="rId15" cstate="print">
                       <a:extLst>
                         <a:ext uri="{28A0092B-C50C-407E-A947-70E740481C1C}">
                           <a14:useLocalDpi xmlns:a14="http://schemas.microsoft.com/office/drawing/2010/main" val="0"/>
@@ -1899,7 +1878,7 @@
                   <pic:spPr bwMode="auto">
                     <a:xfrm>
                       <a:off x="0" y="0"/>
-                      <a:ext cx="4301152" cy="3903609"/>
+                      <a:ext cx="3449043" cy="3130259"/>
                     </a:xfrm>
                     <a:prstGeom prst="rect">
                       <a:avLst/>
@@ -2089,9 +2068,9 @@
           <w:noProof/>
         </w:rPr>
         <w:drawing>
-          <wp:inline distT="0" distB="0" distL="0" distR="0" wp14:anchorId="57011714" wp14:editId="634156AE">
-            <wp:extent cx="5400040" cy="2150745"/>
-            <wp:effectExtent l="0" t="0" r="0" b="1905"/>
+          <wp:inline distT="0" distB="0" distL="0" distR="0" wp14:anchorId="57011714" wp14:editId="669305F1">
+            <wp:extent cx="5400040" cy="1057275"/>
+            <wp:effectExtent l="0" t="0" r="0" b="9525"/>
             <wp:docPr id="1690172698" name="Imagen 1" descr="Texto&#10;&#10;Descripción generada automáticamente"/>
             <wp:cNvGraphicFramePr>
               <a:graphicFrameLocks xmlns:a="http://schemas.openxmlformats.org/drawingml/2006/main" noChangeAspect="1"/>
@@ -2103,20 +2082,27 @@
                     <pic:cNvPr id="1690172698" name="Imagen 1" descr="Texto&#10;&#10;Descripción generada automáticamente"/>
                     <pic:cNvPicPr/>
                   </pic:nvPicPr>
-                  <pic:blipFill>
-                    <a:blip r:embed="rId14"/>
-                    <a:stretch>
-                      <a:fillRect/>
-                    </a:stretch>
+                  <pic:blipFill rotWithShape="1">
+                    <a:blip r:embed="rId16"/>
+                    <a:srcRect b="50842"/>
+                    <a:stretch/>
                   </pic:blipFill>
-                  <pic:spPr>
+                  <pic:spPr bwMode="auto">
                     <a:xfrm>
                       <a:off x="0" y="0"/>
-                      <a:ext cx="5400040" cy="2150745"/>
+                      <a:ext cx="5400040" cy="1057275"/>
                     </a:xfrm>
                     <a:prstGeom prst="rect">
                       <a:avLst/>
                     </a:prstGeom>
+                    <a:ln>
+                      <a:noFill/>
+                    </a:ln>
+                    <a:extLst>
+                      <a:ext uri="{53640926-AAD7-44D8-BBD7-CCE9431645EC}">
+                        <a14:shadowObscured xmlns:a14="http://schemas.microsoft.com/office/drawing/2010/main"/>
+                      </a:ext>
+                    </a:extLst>
                   </pic:spPr>
                 </pic:pic>
               </a:graphicData>
@@ -2127,12 +2113,6 @@
     </w:p>
     <w:p>
       <w:pPr>
-        <w:pStyle w:val="Default"/>
-        <w:jc w:val="both"/>
-      </w:pPr>
-    </w:p>
-    <w:p>
-      <w:pPr>
         <w:numPr>
           <w:ilvl w:val="1"/>
           <w:numId w:val="4"/>
@@ -2285,9 +2265,9 @@
           <w:noProof/>
         </w:rPr>
         <w:drawing>
-          <wp:inline distT="0" distB="0" distL="0" distR="0" wp14:anchorId="691413D6" wp14:editId="2C8D4EC9">
-            <wp:extent cx="5400040" cy="2124075"/>
-            <wp:effectExtent l="0" t="0" r="0" b="9525"/>
+          <wp:inline distT="0" distB="0" distL="0" distR="0" wp14:anchorId="691413D6" wp14:editId="6948E58E">
+            <wp:extent cx="4333875" cy="1704705"/>
+            <wp:effectExtent l="0" t="0" r="0" b="0"/>
             <wp:docPr id="2129528935" name="Imagen 1" descr="Texto&#10;&#10;Descripción generada automáticamente"/>
             <wp:cNvGraphicFramePr>
               <a:graphicFrameLocks xmlns:a="http://schemas.openxmlformats.org/drawingml/2006/main" noChangeAspect="1"/>
@@ -2300,7 +2280,7 @@
                     <pic:cNvPicPr/>
                   </pic:nvPicPr>
                   <pic:blipFill>
-                    <a:blip r:embed="rId15"/>
+                    <a:blip r:embed="rId17"/>
                     <a:stretch>
                       <a:fillRect/>
                     </a:stretch>
@@ -2308,7 +2288,7 @@
                   <pic:spPr>
                     <a:xfrm>
                       <a:off x="0" y="0"/>
-                      <a:ext cx="5400040" cy="2124075"/>
+                      <a:ext cx="4354065" cy="1712647"/>
                     </a:xfrm>
                     <a:prstGeom prst="rect">
                       <a:avLst/>
@@ -2425,9 +2405,9 @@
           <w:noProof/>
         </w:rPr>
         <w:drawing>
-          <wp:inline distT="0" distB="0" distL="0" distR="0" wp14:anchorId="31F4C2A8" wp14:editId="64223909">
-            <wp:extent cx="5400040" cy="2092960"/>
-            <wp:effectExtent l="0" t="0" r="0" b="2540"/>
+          <wp:inline distT="0" distB="0" distL="0" distR="0" wp14:anchorId="31F4C2A8" wp14:editId="3BE8921F">
+            <wp:extent cx="4676775" cy="1812635"/>
+            <wp:effectExtent l="0" t="0" r="0" b="0"/>
             <wp:docPr id="1868780503" name="Imagen 1" descr="Texto&#10;&#10;Descripción generada automáticamente"/>
             <wp:cNvGraphicFramePr>
               <a:graphicFrameLocks xmlns:a="http://schemas.openxmlformats.org/drawingml/2006/main" noChangeAspect="1"/>
@@ -2440,7 +2420,7 @@
                     <pic:cNvPicPr/>
                   </pic:nvPicPr>
                   <pic:blipFill>
-                    <a:blip r:embed="rId16"/>
+                    <a:blip r:embed="rId18"/>
                     <a:stretch>
                       <a:fillRect/>
                     </a:stretch>
@@ -2448,7 +2428,7 @@
                   <pic:spPr>
                     <a:xfrm>
                       <a:off x="0" y="0"/>
-                      <a:ext cx="5400040" cy="2092960"/>
+                      <a:ext cx="4689010" cy="1817377"/>
                     </a:xfrm>
                     <a:prstGeom prst="rect">
                       <a:avLst/>
@@ -2597,10 +2577,9 @@
         <w:rPr>
           <w:noProof/>
         </w:rPr>
-        <w:lastRenderedPageBreak/>
         <w:drawing>
-          <wp:inline distT="0" distB="0" distL="0" distR="0" wp14:anchorId="13D247C3" wp14:editId="52713664">
-            <wp:extent cx="5400040" cy="2132330"/>
+          <wp:inline distT="0" distB="0" distL="0" distR="0" wp14:anchorId="13D247C3" wp14:editId="7EA6BC49">
+            <wp:extent cx="4676775" cy="1846732"/>
             <wp:effectExtent l="0" t="0" r="0" b="1270"/>
             <wp:docPr id="215179080" name="Imagen 1" descr="Texto&#10;&#10;Descripción generada automáticamente"/>
             <wp:cNvGraphicFramePr>
@@ -2614,7 +2593,7 @@
                     <pic:cNvPicPr/>
                   </pic:nvPicPr>
                   <pic:blipFill>
-                    <a:blip r:embed="rId17"/>
+                    <a:blip r:embed="rId19"/>
                     <a:stretch>
                       <a:fillRect/>
                     </a:stretch>
@@ -2622,7 +2601,7 @@
                   <pic:spPr>
                     <a:xfrm>
                       <a:off x="0" y="0"/>
-                      <a:ext cx="5400040" cy="2132330"/>
+                      <a:ext cx="4688316" cy="1851289"/>
                     </a:xfrm>
                     <a:prstGeom prst="rect">
                       <a:avLst/>
@@ -2652,6 +2631,7 @@
           <w:b/>
           <w:bCs/>
         </w:rPr>
+        <w:lastRenderedPageBreak/>
         <w:t xml:space="preserve">15.- Posicionado en </w:t>
       </w:r>
       <w:proofErr w:type="spellStart"/>
@@ -2732,9 +2712,9 @@
           <w:noProof/>
         </w:rPr>
         <w:drawing>
-          <wp:inline distT="0" distB="0" distL="0" distR="0" wp14:anchorId="400C2E4D" wp14:editId="06396386">
-            <wp:extent cx="5400040" cy="2110105"/>
-            <wp:effectExtent l="0" t="0" r="0" b="4445"/>
+          <wp:inline distT="0" distB="0" distL="0" distR="0" wp14:anchorId="400C2E4D" wp14:editId="7252B76F">
+            <wp:extent cx="4619625" cy="1805152"/>
+            <wp:effectExtent l="0" t="0" r="0" b="5080"/>
             <wp:docPr id="1036784310" name="Imagen 1" descr="Texto&#10;&#10;Descripción generada automáticamente"/>
             <wp:cNvGraphicFramePr>
               <a:graphicFrameLocks xmlns:a="http://schemas.openxmlformats.org/drawingml/2006/main" noChangeAspect="1"/>
@@ -2747,7 +2727,7 @@
                     <pic:cNvPicPr/>
                   </pic:nvPicPr>
                   <pic:blipFill>
-                    <a:blip r:embed="rId18"/>
+                    <a:blip r:embed="rId20"/>
                     <a:stretch>
                       <a:fillRect/>
                     </a:stretch>
@@ -2755,7 +2735,7 @@
                   <pic:spPr>
                     <a:xfrm>
                       <a:off x="0" y="0"/>
-                      <a:ext cx="5400040" cy="2110105"/>
+                      <a:ext cx="4641944" cy="1813873"/>
                     </a:xfrm>
                     <a:prstGeom prst="rect">
                       <a:avLst/>
@@ -2779,7 +2759,7 @@
           <w:ilvl w:val="0"/>
           <w:numId w:val="4"/>
         </w:numPr>
-        <w:jc w:val="both"/>
+        <w:jc w:val="center"/>
         <w:rPr>
           <w:b/>
           <w:bCs/>
@@ -2905,11 +2885,13 @@
         <w:jc w:val="both"/>
       </w:pPr>
       <w:r>
-        <w:lastRenderedPageBreak/>
+        <w:rPr>
+          <w:noProof/>
+        </w:rPr>
         <w:drawing>
-          <wp:inline distT="0" distB="0" distL="0" distR="0" wp14:anchorId="1C924B85" wp14:editId="1A72189E">
-            <wp:extent cx="5400040" cy="2580640"/>
-            <wp:effectExtent l="0" t="0" r="0" b="0"/>
+          <wp:inline distT="0" distB="0" distL="0" distR="0" wp14:anchorId="1C924B85" wp14:editId="72E7EAA4">
+            <wp:extent cx="4819650" cy="2303276"/>
+            <wp:effectExtent l="0" t="0" r="0" b="1905"/>
             <wp:docPr id="1772223194" name="Imagen 1" descr="Interfaz de usuario gráfica, Texto, Aplicación&#10;&#10;Descripción generada automáticamente"/>
             <wp:cNvGraphicFramePr>
               <a:graphicFrameLocks xmlns:a="http://schemas.openxmlformats.org/drawingml/2006/main" noChangeAspect="1"/>
@@ -2922,7 +2904,7 @@
                     <pic:cNvPicPr/>
                   </pic:nvPicPr>
                   <pic:blipFill>
-                    <a:blip r:embed="rId19"/>
+                    <a:blip r:embed="rId21"/>
                     <a:stretch>
                       <a:fillRect/>
                     </a:stretch>
@@ -2930,7 +2912,7 @@
                   <pic:spPr>
                     <a:xfrm>
                       <a:off x="0" y="0"/>
-                      <a:ext cx="5400040" cy="2580640"/>
+                      <a:ext cx="4825802" cy="2306216"/>
                     </a:xfrm>
                     <a:prstGeom prst="rect">
                       <a:avLst/>
@@ -3015,9 +2997,13 @@
         <w:jc w:val="both"/>
       </w:pPr>
       <w:r>
+        <w:rPr>
+          <w:noProof/>
+        </w:rPr>
+        <w:lastRenderedPageBreak/>
         <w:drawing>
-          <wp:inline distT="0" distB="0" distL="0" distR="0" wp14:anchorId="387AFCF9" wp14:editId="33DA52EA">
-            <wp:extent cx="4916817" cy="2952750"/>
+          <wp:inline distT="0" distB="0" distL="0" distR="0" wp14:anchorId="387AFCF9" wp14:editId="0F6C92CE">
+            <wp:extent cx="3584518" cy="2152650"/>
             <wp:effectExtent l="0" t="0" r="0" b="0"/>
             <wp:docPr id="1799522737" name="Imagen 1"/>
             <wp:cNvGraphicFramePr>
@@ -3031,7 +3017,7 @@
                     <pic:cNvPicPr/>
                   </pic:nvPicPr>
                   <pic:blipFill>
-                    <a:blip r:embed="rId20"/>
+                    <a:blip r:embed="rId22"/>
                     <a:stretch>
                       <a:fillRect/>
                     </a:stretch>
@@ -3039,7 +3025,7 @@
                   <pic:spPr>
                     <a:xfrm>
                       <a:off x="0" y="0"/>
-                      <a:ext cx="4919686" cy="2954473"/>
+                      <a:ext cx="3602970" cy="2163731"/>
                     </a:xfrm>
                     <a:prstGeom prst="rect">
                       <a:avLst/>
@@ -3138,11 +3124,13 @@
         <w:jc w:val="both"/>
       </w:pPr>
       <w:r>
-        <w:lastRenderedPageBreak/>
+        <w:rPr>
+          <w:noProof/>
+        </w:rPr>
         <w:drawing>
-          <wp:inline distT="0" distB="0" distL="0" distR="0" wp14:anchorId="50337432" wp14:editId="5426DD95">
-            <wp:extent cx="5400040" cy="3195955"/>
-            <wp:effectExtent l="0" t="0" r="0" b="4445"/>
+          <wp:inline distT="0" distB="0" distL="0" distR="0" wp14:anchorId="50337432" wp14:editId="66E3073F">
+            <wp:extent cx="4019550" cy="2378927"/>
+            <wp:effectExtent l="0" t="0" r="0" b="2540"/>
             <wp:docPr id="482731628" name="Imagen 1"/>
             <wp:cNvGraphicFramePr>
               <a:graphicFrameLocks xmlns:a="http://schemas.openxmlformats.org/drawingml/2006/main" noChangeAspect="1"/>
@@ -3155,7 +3143,7 @@
                     <pic:cNvPicPr/>
                   </pic:nvPicPr>
                   <pic:blipFill>
-                    <a:blip r:embed="rId21"/>
+                    <a:blip r:embed="rId23"/>
                     <a:stretch>
                       <a:fillRect/>
                     </a:stretch>
@@ -3163,7 +3151,7 @@
                   <pic:spPr>
                     <a:xfrm>
                       <a:off x="0" y="0"/>
-                      <a:ext cx="5400040" cy="3195955"/>
+                      <a:ext cx="4030475" cy="2385393"/>
                     </a:xfrm>
                     <a:prstGeom prst="rect">
                       <a:avLst/>
@@ -3281,10 +3269,13 @@
         <w:jc w:val="both"/>
       </w:pPr>
       <w:r>
+        <w:rPr>
+          <w:noProof/>
+        </w:rPr>
         <w:drawing>
-          <wp:inline distT="0" distB="0" distL="0" distR="0" wp14:anchorId="3A75DE13" wp14:editId="33243EE3">
-            <wp:extent cx="5400040" cy="2557145"/>
-            <wp:effectExtent l="0" t="0" r="0" b="0"/>
+          <wp:inline distT="0" distB="0" distL="0" distR="0" wp14:anchorId="3A75DE13" wp14:editId="1A567BE7">
+            <wp:extent cx="4133850" cy="1957551"/>
+            <wp:effectExtent l="0" t="0" r="0" b="5080"/>
             <wp:docPr id="525908627" name="Imagen 1" descr="Interfaz de usuario gráfica, Texto, Aplicación&#10;&#10;Descripción generada automáticamente"/>
             <wp:cNvGraphicFramePr>
               <a:graphicFrameLocks xmlns:a="http://schemas.openxmlformats.org/drawingml/2006/main" noChangeAspect="1"/>
@@ -3297,7 +3288,7 @@
                     <pic:cNvPicPr/>
                   </pic:nvPicPr>
                   <pic:blipFill>
-                    <a:blip r:embed="rId22"/>
+                    <a:blip r:embed="rId24"/>
                     <a:stretch>
                       <a:fillRect/>
                     </a:stretch>
@@ -3305,7 +3296,7 @@
                   <pic:spPr>
                     <a:xfrm>
                       <a:off x="0" y="0"/>
-                      <a:ext cx="5400040" cy="2557145"/>
+                      <a:ext cx="4143710" cy="1962220"/>
                     </a:xfrm>
                     <a:prstGeom prst="rect">
                       <a:avLst/>
@@ -3335,6 +3326,7 @@
           <w:b/>
           <w:bCs/>
         </w:rPr>
+        <w:lastRenderedPageBreak/>
         <w:t xml:space="preserve">5.- Crea en </w:t>
       </w:r>
       <w:proofErr w:type="spellStart"/>
@@ -3426,7 +3418,9 @@
         <w:jc w:val="both"/>
       </w:pPr>
       <w:r>
-        <w:lastRenderedPageBreak/>
+        <w:rPr>
+          <w:noProof/>
+        </w:rPr>
         <w:drawing>
           <wp:inline distT="0" distB="0" distL="0" distR="0" wp14:anchorId="0F084F19" wp14:editId="2C784978">
             <wp:extent cx="5400040" cy="1821180"/>
@@ -3443,7 +3437,7 @@
                     <pic:cNvPicPr/>
                   </pic:nvPicPr>
                   <pic:blipFill>
-                    <a:blip r:embed="rId23"/>
+                    <a:blip r:embed="rId25"/>
                     <a:stretch>
                       <a:fillRect/>
                     </a:stretch>
@@ -3503,6 +3497,89 @@
         </w:numPr>
         <w:jc w:val="both"/>
       </w:pPr>
+      <w:r>
+        <w:t xml:space="preserve">Con el comando </w:t>
+      </w:r>
+      <w:proofErr w:type="spellStart"/>
+      <w:r>
+        <w:rPr>
+          <w:b/>
+          <w:bCs/>
+        </w:rPr>
+        <w:t>find</w:t>
+      </w:r>
+      <w:proofErr w:type="spellEnd"/>
+      <w:r>
+        <w:rPr>
+          <w:b/>
+          <w:bCs/>
+        </w:rPr>
+        <w:t xml:space="preserve"> /</w:t>
+      </w:r>
+      <w:proofErr w:type="spellStart"/>
+      <w:r>
+        <w:rPr>
+          <w:b/>
+          <w:bCs/>
+        </w:rPr>
+        <w:t>lib</w:t>
+      </w:r>
+      <w:proofErr w:type="spellEnd"/>
+      <w:r>
+        <w:rPr>
+          <w:b/>
+          <w:bCs/>
+        </w:rPr>
+        <w:t xml:space="preserve"> -</w:t>
+      </w:r>
+      <w:proofErr w:type="spellStart"/>
+      <w:r>
+        <w:rPr>
+          <w:b/>
+          <w:bCs/>
+        </w:rPr>
+        <w:t>type</w:t>
+      </w:r>
+      <w:proofErr w:type="spellEnd"/>
+      <w:r>
+        <w:rPr>
+          <w:b/>
+          <w:bCs/>
+        </w:rPr>
+        <w:t xml:space="preserve"> f -</w:t>
+      </w:r>
+      <w:proofErr w:type="spellStart"/>
+      <w:r>
+        <w:rPr>
+          <w:b/>
+          <w:bCs/>
+        </w:rPr>
+        <w:t>name</w:t>
+      </w:r>
+      <w:proofErr w:type="spellEnd"/>
+      <w:r>
+        <w:rPr>
+          <w:b/>
+          <w:bCs/>
+        </w:rPr>
+        <w:t xml:space="preserve"> "f*" &gt; ~/</w:t>
+      </w:r>
+      <w:proofErr w:type="spellStart"/>
+      <w:r>
+        <w:rPr>
+          <w:b/>
+          <w:bCs/>
+        </w:rPr>
+        <w:t>desarrollodelaempresa</w:t>
+      </w:r>
+      <w:proofErr w:type="spellEnd"/>
+      <w:r>
+        <w:rPr>
+          <w:b/>
+          <w:bCs/>
+        </w:rPr>
+        <w:t>/librerias.txt</w:t>
+      </w:r>
     </w:p>
     <w:p>
       <w:pPr>
@@ -3513,27 +3590,46 @@
         <w:jc w:val="both"/>
       </w:pPr>
       <w:r>
-        <w:t xml:space="preserve">7.- </w:t>
-      </w:r>
-      <w:r>
-        <w:t>Muestra por pantalla el número total de líneas del fichero librerias.txt. En función de la versión de Ubuntu, el resultado será diferente.</w:t>
-      </w:r>
-    </w:p>
-    <w:p>
-      <w:pPr>
-        <w:pStyle w:val="Prrafodelista"/>
-        <w:jc w:val="both"/>
-      </w:pPr>
-    </w:p>
-    <w:p>
-      <w:pPr>
-        <w:jc w:val="both"/>
-      </w:pPr>
-    </w:p>
-    <w:p>
-      <w:pPr>
-        <w:jc w:val="both"/>
-      </w:pPr>
+        <w:rPr>
+          <w:noProof/>
+        </w:rPr>
+        <w:lastRenderedPageBreak/>
+        <w:drawing>
+          <wp:inline distT="0" distB="0" distL="0" distR="0" wp14:anchorId="2E1BB9D3" wp14:editId="6C5FCF8E">
+            <wp:extent cx="3905250" cy="5653521"/>
+            <wp:effectExtent l="0" t="0" r="0" b="4445"/>
+            <wp:docPr id="2071083199" name="Imagen 1" descr="Texto&#10;&#10;Descripción generada automáticamente"/>
+            <wp:cNvGraphicFramePr>
+              <a:graphicFrameLocks xmlns:a="http://schemas.openxmlformats.org/drawingml/2006/main" noChangeAspect="1"/>
+            </wp:cNvGraphicFramePr>
+            <a:graphic xmlns:a="http://schemas.openxmlformats.org/drawingml/2006/main">
+              <a:graphicData uri="http://schemas.openxmlformats.org/drawingml/2006/picture">
+                <pic:pic xmlns:pic="http://schemas.openxmlformats.org/drawingml/2006/picture">
+                  <pic:nvPicPr>
+                    <pic:cNvPr id="2071083199" name="Imagen 1" descr="Texto&#10;&#10;Descripción generada automáticamente"/>
+                    <pic:cNvPicPr/>
+                  </pic:nvPicPr>
+                  <pic:blipFill>
+                    <a:blip r:embed="rId26"/>
+                    <a:stretch>
+                      <a:fillRect/>
+                    </a:stretch>
+                  </pic:blipFill>
+                  <pic:spPr>
+                    <a:xfrm>
+                      <a:off x="0" y="0"/>
+                      <a:ext cx="3915415" cy="5668237"/>
+                    </a:xfrm>
+                    <a:prstGeom prst="rect">
+                      <a:avLst/>
+                    </a:prstGeom>
+                  </pic:spPr>
+                </pic:pic>
+              </a:graphicData>
+            </a:graphic>
+          </wp:inline>
+        </w:drawing>
+      </w:r>
     </w:p>
     <w:p>
       <w:pPr>
@@ -3542,20 +3638,17 @@
           <w:numId w:val="4"/>
         </w:numPr>
         <w:jc w:val="both"/>
-      </w:pPr>
-      <w:r>
-        <w:t xml:space="preserve">8.- </w:t>
-      </w:r>
-      <w:r>
-        <w:t>Muestra las líneas que tengan la cadena de caracteres “</w:t>
-      </w:r>
-      <w:proofErr w:type="spellStart"/>
-      <w:r>
-        <w:t>kernel</w:t>
-      </w:r>
-      <w:proofErr w:type="spellEnd"/>
-      <w:r>
-        <w:t>” del fichero librerías.txt</w:t>
+        <w:rPr>
+          <w:b/>
+          <w:bCs/>
+        </w:rPr>
+      </w:pPr>
+      <w:r>
+        <w:rPr>
+          <w:b/>
+          <w:bCs/>
+        </w:rPr>
+        <w:t>7.- Muestra por pantalla el número total de líneas del fichero librerias.txt. En función de la versión de Ubuntu, el resultado será diferente.</w:t>
       </w:r>
     </w:p>
     <w:p>
@@ -3566,6 +3659,73 @@
         </w:numPr>
         <w:jc w:val="both"/>
       </w:pPr>
+      <w:r>
+        <w:t xml:space="preserve">Con el comando </w:t>
+      </w:r>
+      <w:proofErr w:type="spellStart"/>
+      <w:r>
+        <w:rPr>
+          <w:b/>
+          <w:bCs/>
+        </w:rPr>
+        <w:t>wc</w:t>
+      </w:r>
+      <w:proofErr w:type="spellEnd"/>
+      <w:r>
+        <w:rPr>
+          <w:b/>
+          <w:bCs/>
+        </w:rPr>
+        <w:t xml:space="preserve"> -l nombre</w:t>
+      </w:r>
+      <w:r>
+        <w:t>. Salen 319 líneas</w:t>
+      </w:r>
+    </w:p>
+    <w:p>
+      <w:pPr>
+        <w:jc w:val="both"/>
+      </w:pPr>
+      <w:r>
+        <w:rPr>
+          <w:noProof/>
+        </w:rPr>
+        <w:drawing>
+          <wp:inline distT="0" distB="0" distL="0" distR="0" wp14:anchorId="13752832" wp14:editId="52592E98">
+            <wp:extent cx="5400040" cy="335280"/>
+            <wp:effectExtent l="0" t="0" r="0" b="7620"/>
+            <wp:docPr id="347795668" name="Imagen 1"/>
+            <wp:cNvGraphicFramePr>
+              <a:graphicFrameLocks xmlns:a="http://schemas.openxmlformats.org/drawingml/2006/main" noChangeAspect="1"/>
+            </wp:cNvGraphicFramePr>
+            <a:graphic xmlns:a="http://schemas.openxmlformats.org/drawingml/2006/main">
+              <a:graphicData uri="http://schemas.openxmlformats.org/drawingml/2006/picture">
+                <pic:pic xmlns:pic="http://schemas.openxmlformats.org/drawingml/2006/picture">
+                  <pic:nvPicPr>
+                    <pic:cNvPr id="347795668" name=""/>
+                    <pic:cNvPicPr/>
+                  </pic:nvPicPr>
+                  <pic:blipFill>
+                    <a:blip r:embed="rId27"/>
+                    <a:stretch>
+                      <a:fillRect/>
+                    </a:stretch>
+                  </pic:blipFill>
+                  <pic:spPr>
+                    <a:xfrm>
+                      <a:off x="0" y="0"/>
+                      <a:ext cx="5400040" cy="335280"/>
+                    </a:xfrm>
+                    <a:prstGeom prst="rect">
+                      <a:avLst/>
+                    </a:prstGeom>
+                  </pic:spPr>
+                </pic:pic>
+              </a:graphicData>
+            </a:graphic>
+          </wp:inline>
+        </w:drawing>
+      </w:r>
     </w:p>
     <w:p>
       <w:pPr>
@@ -3574,19 +3734,34 @@
           <w:numId w:val="4"/>
         </w:numPr>
         <w:jc w:val="both"/>
-      </w:pPr>
-      <w:r>
-        <w:t xml:space="preserve">9.- </w:t>
-      </w:r>
-      <w:r>
-        <w:t>Muestra las líneas que ocupan desde la posición 2 a la 5 del fichero librerías.txt</w:t>
-      </w:r>
-    </w:p>
-    <w:p>
-      <w:pPr>
-        <w:pStyle w:val="Prrafodelista"/>
-        <w:jc w:val="both"/>
-      </w:pPr>
+        <w:rPr>
+          <w:b/>
+          <w:bCs/>
+        </w:rPr>
+      </w:pPr>
+      <w:r>
+        <w:rPr>
+          <w:b/>
+          <w:bCs/>
+        </w:rPr>
+        <w:t>8.- Muestra las líneas que tengan la cadena de caracteres “</w:t>
+      </w:r>
+      <w:proofErr w:type="spellStart"/>
+      <w:r>
+        <w:rPr>
+          <w:b/>
+          <w:bCs/>
+        </w:rPr>
+        <w:t>kernel</w:t>
+      </w:r>
+      <w:proofErr w:type="spellEnd"/>
+      <w:r>
+        <w:rPr>
+          <w:b/>
+          <w:bCs/>
+        </w:rPr>
+        <w:t>” del fichero librerías.txt</w:t>
+      </w:r>
     </w:p>
     <w:p>
       <w:pPr>
@@ -3596,6 +3771,35 @@
         </w:numPr>
         <w:jc w:val="both"/>
       </w:pPr>
+      <w:r>
+        <w:t xml:space="preserve">Con el comando </w:t>
+      </w:r>
+      <w:r>
+        <w:rPr>
+          <w:b/>
+          <w:bCs/>
+        </w:rPr>
+        <w:t>grep “</w:t>
+      </w:r>
+      <w:proofErr w:type="spellStart"/>
+      <w:r>
+        <w:rPr>
+          <w:b/>
+          <w:bCs/>
+        </w:rPr>
+        <w:t>kernel</w:t>
+      </w:r>
+      <w:proofErr w:type="spellEnd"/>
+      <w:r>
+        <w:rPr>
+          <w:b/>
+          <w:bCs/>
+        </w:rPr>
+        <w:t>” nombre</w:t>
+      </w:r>
+      <w:r>
+        <w:t xml:space="preserve"> fichero</w:t>
+      </w:r>
     </w:p>
     <w:p>
       <w:pPr>
@@ -3606,29 +3810,132 @@
         <w:jc w:val="both"/>
       </w:pPr>
       <w:r>
-        <w:t xml:space="preserve">10.- </w:t>
-      </w:r>
-      <w:r>
-        <w:t>Reflexiona sobre las diferencias entre | y &amp;&amp;.</w:t>
-      </w:r>
-      <w:r>
+        <w:lastRenderedPageBreak/>
         <w:t xml:space="preserve"> </w:t>
       </w:r>
-    </w:p>
-    <w:p>
-      <w:pPr>
-        <w:pStyle w:val="Default"/>
+      <w:r>
+        <w:rPr>
+          <w:noProof/>
+        </w:rPr>
+        <w:drawing>
+          <wp:inline distT="0" distB="0" distL="0" distR="0" wp14:anchorId="2E09F2FC" wp14:editId="76926DEB">
+            <wp:extent cx="4343818" cy="6238875"/>
+            <wp:effectExtent l="0" t="0" r="0" b="0"/>
+            <wp:docPr id="551631088" name="Imagen 1"/>
+            <wp:cNvGraphicFramePr>
+              <a:graphicFrameLocks xmlns:a="http://schemas.openxmlformats.org/drawingml/2006/main" noChangeAspect="1"/>
+            </wp:cNvGraphicFramePr>
+            <a:graphic xmlns:a="http://schemas.openxmlformats.org/drawingml/2006/main">
+              <a:graphicData uri="http://schemas.openxmlformats.org/drawingml/2006/picture">
+                <pic:pic xmlns:pic="http://schemas.openxmlformats.org/drawingml/2006/picture">
+                  <pic:nvPicPr>
+                    <pic:cNvPr id="551631088" name=""/>
+                    <pic:cNvPicPr/>
+                  </pic:nvPicPr>
+                  <pic:blipFill>
+                    <a:blip r:embed="rId28"/>
+                    <a:stretch>
+                      <a:fillRect/>
+                    </a:stretch>
+                  </pic:blipFill>
+                  <pic:spPr>
+                    <a:xfrm>
+                      <a:off x="0" y="0"/>
+                      <a:ext cx="4347383" cy="6243996"/>
+                    </a:xfrm>
+                    <a:prstGeom prst="rect">
+                      <a:avLst/>
+                    </a:prstGeom>
+                  </pic:spPr>
+                </pic:pic>
+              </a:graphicData>
+            </a:graphic>
+          </wp:inline>
+        </w:drawing>
+      </w:r>
+    </w:p>
+    <w:p>
+      <w:pPr>
         <w:numPr>
           <w:ilvl w:val="1"/>
           <w:numId w:val="4"/>
         </w:numPr>
-        <w:ind w:left="360" w:hanging="360"/>
-        <w:jc w:val="both"/>
-        <w:rPr>
-          <w:sz w:val="32"/>
-          <w:szCs w:val="32"/>
-        </w:rPr>
-      </w:pPr>
+        <w:jc w:val="both"/>
+        <w:rPr>
+          <w:b/>
+          <w:bCs/>
+        </w:rPr>
+      </w:pPr>
+      <w:r>
+        <w:rPr>
+          <w:b/>
+          <w:bCs/>
+        </w:rPr>
+        <w:t>9.- Muestra las líneas que ocupan desde la posición 2 a la 5 del fichero librerías.txt</w:t>
+      </w:r>
+    </w:p>
+    <w:p>
+      <w:pPr>
+        <w:jc w:val="both"/>
+      </w:pPr>
+      <w:r>
+        <w:t xml:space="preserve">Con el comando </w:t>
+      </w:r>
+      <w:r>
+        <w:rPr>
+          <w:b/>
+          <w:bCs/>
+        </w:rPr>
+        <w:t>sed -n ‘2,5p’ nombre</w:t>
+      </w:r>
+      <w:r>
+        <w:t xml:space="preserve"> </w:t>
+      </w:r>
+    </w:p>
+    <w:p>
+      <w:pPr>
+        <w:jc w:val="both"/>
+      </w:pPr>
+      <w:r>
+        <w:rPr>
+          <w:noProof/>
+        </w:rPr>
+        <w:drawing>
+          <wp:inline distT="0" distB="0" distL="0" distR="0" wp14:anchorId="34D3B6FA" wp14:editId="2688D9C7">
+            <wp:extent cx="5400040" cy="643890"/>
+            <wp:effectExtent l="0" t="0" r="0" b="3810"/>
+            <wp:docPr id="91142541" name="Imagen 1"/>
+            <wp:cNvGraphicFramePr>
+              <a:graphicFrameLocks xmlns:a="http://schemas.openxmlformats.org/drawingml/2006/main" noChangeAspect="1"/>
+            </wp:cNvGraphicFramePr>
+            <a:graphic xmlns:a="http://schemas.openxmlformats.org/drawingml/2006/main">
+              <a:graphicData uri="http://schemas.openxmlformats.org/drawingml/2006/picture">
+                <pic:pic xmlns:pic="http://schemas.openxmlformats.org/drawingml/2006/picture">
+                  <pic:nvPicPr>
+                    <pic:cNvPr id="91142541" name=""/>
+                    <pic:cNvPicPr/>
+                  </pic:nvPicPr>
+                  <pic:blipFill>
+                    <a:blip r:embed="rId29"/>
+                    <a:stretch>
+                      <a:fillRect/>
+                    </a:stretch>
+                  </pic:blipFill>
+                  <pic:spPr>
+                    <a:xfrm>
+                      <a:off x="0" y="0"/>
+                      <a:ext cx="5400040" cy="643890"/>
+                    </a:xfrm>
+                    <a:prstGeom prst="rect">
+                      <a:avLst/>
+                    </a:prstGeom>
+                  </pic:spPr>
+                </pic:pic>
+              </a:graphicData>
+            </a:graphic>
+          </wp:inline>
+        </w:drawing>
+      </w:r>
     </w:p>
     <w:p>
       <w:pPr>
@@ -3637,7 +3944,25 @@
           <w:numId w:val="4"/>
         </w:numPr>
         <w:jc w:val="both"/>
-      </w:pPr>
+        <w:rPr>
+          <w:b/>
+          <w:bCs/>
+        </w:rPr>
+      </w:pPr>
+      <w:r>
+        <w:rPr>
+          <w:b/>
+          <w:bCs/>
+        </w:rPr>
+        <w:t>10.- Reflexiona sobre las diferencias entre | y &amp;&amp;.</w:t>
+      </w:r>
+      <w:r>
+        <w:rPr>
+          <w:b/>
+          <w:bCs/>
+        </w:rPr>
+        <w:t xml:space="preserve"> </w:t>
+      </w:r>
     </w:p>
     <w:p>
       <w:pPr>
@@ -3647,30 +3972,146 @@
         </w:numPr>
         <w:jc w:val="both"/>
       </w:pPr>
-    </w:p>
-    <w:p>
-      <w:pPr>
-        <w:jc w:val="both"/>
-      </w:pPr>
-    </w:p>
-    <w:p>
-      <w:pPr>
-        <w:jc w:val="both"/>
-      </w:pPr>
-    </w:p>
-    <w:p>
-      <w:pPr>
-        <w:jc w:val="both"/>
-      </w:pPr>
+      <w:r>
+        <w:t xml:space="preserve">Con el comando </w:t>
+      </w:r>
+      <w:r>
+        <w:rPr>
+          <w:b/>
+          <w:bCs/>
+        </w:rPr>
+        <w:t>|</w:t>
+      </w:r>
+      <w:r>
+        <w:t xml:space="preserve"> lo que hace es redirigir la salida de un comando con la entrada de otro, es decir encadena comandos para realizar tareas más complejas. </w:t>
+      </w:r>
+    </w:p>
+    <w:p>
+      <w:pPr>
+        <w:numPr>
+          <w:ilvl w:val="1"/>
+          <w:numId w:val="4"/>
+        </w:numPr>
+        <w:jc w:val="both"/>
+      </w:pPr>
+      <w:r>
+        <w:t>El comando</w:t>
+      </w:r>
+      <w:r>
+        <w:rPr>
+          <w:b/>
+          <w:bCs/>
+        </w:rPr>
+        <w:t xml:space="preserve"> &amp;&amp;</w:t>
+      </w:r>
+      <w:r>
+        <w:t xml:space="preserve"> se usa para encadenar comandos de manera condicional, es decir, el segundo comando se ejecuta, si el primero cumple la condición. </w:t>
+      </w:r>
     </w:p>
     <w:sectPr>
+      <w:headerReference w:type="default" r:id="rId30"/>
       <w:pgSz w:w="11906" w:h="16838"/>
-      <w:pgMar w:top="1417" w:right="1701" w:bottom="1417" w:left="1701" w:header="708" w:footer="708" w:gutter="0"/>
+      <w:pgMar w:top="1417" w:right="1701" w:bottom="1417" w:left="1701" w:header="340" w:footer="708" w:gutter="0"/>
       <w:cols w:space="708"/>
       <w:docGrid w:linePitch="360"/>
     </w:sectPr>
   </w:body>
 </w:document>
+</file>
+
+<file path=word/endnotes.xml><?xml version="1.0" encoding="utf-8"?>
+<w:endnotes xmlns:wpc="http://schemas.microsoft.com/office/word/2010/wordprocessingCanvas" xmlns:cx="http://schemas.microsoft.com/office/drawing/2014/chartex" xmlns:cx1="http://schemas.microsoft.com/office/drawing/2015/9/8/chartex" xmlns:cx2="http://schemas.microsoft.com/office/drawing/2015/10/21/chartex" xmlns:cx3="http://schemas.microsoft.com/office/drawing/2016/5/9/chartex" xmlns:cx4="http://schemas.microsoft.com/office/drawing/2016/5/10/chartex" xmlns:cx5="http://schemas.microsoft.com/office/drawing/2016/5/11/chartex" xmlns:cx6="http://schemas.microsoft.com/office/drawing/2016/5/12/chartex" xmlns:cx7="http://schemas.microsoft.com/office/drawing/2016/5/13/chartex" xmlns:cx8="http://schemas.microsoft.com/office/drawing/2016/5/14/chartex" xmlns:mc="http://schemas.openxmlformats.org/markup-compatibility/2006" xmlns:aink="http://schemas.microsoft.com/office/drawing/2016/ink" xmlns:am3d="http://schemas.microsoft.com/office/drawing/2017/model3d" xmlns:o="urn:schemas-microsoft-com:office:office" xmlns:oel="http://schemas.microsoft.com/office/2019/extlst" xmlns:r="http://schemas.openxmlformats.org/officeDocument/2006/relationships" xmlns:m="http://schemas.openxmlformats.org/officeDocument/2006/math" xmlns:v="urn:schemas-microsoft-com:vml" xmlns:wp14="http://schemas.microsoft.com/office/word/2010/wordprocessingDrawing" xmlns:wp="http://schemas.openxmlformats.org/drawingml/2006/wordprocessingDrawing" xmlns:w10="urn:schemas-microsoft-com:office:word" xmlns:w="http://schemas.openxmlformats.org/wordprocessingml/2006/main" xmlns:w14="http://schemas.microsoft.com/office/word/2010/wordml" xmlns:w15="http://schemas.microsoft.com/office/word/2012/wordml" xmlns:w16cex="http://schemas.microsoft.com/office/word/2018/wordml/cex" xmlns:w16cid="http://schemas.microsoft.com/office/word/2016/wordml/cid" xmlns:w16="http://schemas.microsoft.com/office/word/2018/wordml" xmlns:w16du="http://schemas.microsoft.com/office/word/2023/wordml/word16du" xmlns:w16sdtdh="http://schemas.microsoft.com/office/word/2020/wordml/sdtdatahash" xmlns:w16se="http://schemas.microsoft.com/office/word/2015/wordml/symex" xmlns:wpg="http://schemas.microsoft.com/office/word/2010/wordprocessingGroup" xmlns:wpi="http://schemas.microsoft.com/office/word/2010/wordprocessingInk" xmlns:wne="http://schemas.microsoft.com/office/word/2006/wordml" xmlns:wps="http://schemas.microsoft.com/office/word/2010/wordprocessingShape" mc:Ignorable="w14 w15 w16se w16cid w16 w16cex w16sdtdh w16du wp14">
+  <w:endnote w:type="separator" w:id="-1">
+    <w:p>
+      <w:pPr>
+        <w:spacing w:after="0" w:line="240" w:lineRule="auto"/>
+      </w:pPr>
+      <w:r>
+        <w:separator/>
+      </w:r>
+    </w:p>
+  </w:endnote>
+  <w:endnote w:type="continuationSeparator" w:id="0">
+    <w:p>
+      <w:pPr>
+        <w:spacing w:after="0" w:line="240" w:lineRule="auto"/>
+      </w:pPr>
+      <w:r>
+        <w:continuationSeparator/>
+      </w:r>
+    </w:p>
+  </w:endnote>
+</w:endnotes>
+</file>
+
+<file path=word/footnotes.xml><?xml version="1.0" encoding="utf-8"?>
+<w:footnotes xmlns:wpc="http://schemas.microsoft.com/office/word/2010/wordprocessingCanvas" xmlns:cx="http://schemas.microsoft.com/office/drawing/2014/chartex" xmlns:cx1="http://schemas.microsoft.com/office/drawing/2015/9/8/chartex" xmlns:cx2="http://schemas.microsoft.com/office/drawing/2015/10/21/chartex" xmlns:cx3="http://schemas.microsoft.com/office/drawing/2016/5/9/chartex" xmlns:cx4="http://schemas.microsoft.com/office/drawing/2016/5/10/chartex" xmlns:cx5="http://schemas.microsoft.com/office/drawing/2016/5/11/chartex" xmlns:cx6="http://schemas.microsoft.com/office/drawing/2016/5/12/chartex" xmlns:cx7="http://schemas.microsoft.com/office/drawing/2016/5/13/chartex" xmlns:cx8="http://schemas.microsoft.com/office/drawing/2016/5/14/chartex" xmlns:mc="http://schemas.openxmlformats.org/markup-compatibility/2006" xmlns:aink="http://schemas.microsoft.com/office/drawing/2016/ink" xmlns:am3d="http://schemas.microsoft.com/office/drawing/2017/model3d" xmlns:o="urn:schemas-microsoft-com:office:office" xmlns:oel="http://schemas.microsoft.com/office/2019/extlst" xmlns:r="http://schemas.openxmlformats.org/officeDocument/2006/relationships" xmlns:m="http://schemas.openxmlformats.org/officeDocument/2006/math" xmlns:v="urn:schemas-microsoft-com:vml" xmlns:wp14="http://schemas.microsoft.com/office/word/2010/wordprocessingDrawing" xmlns:wp="http://schemas.openxmlformats.org/drawingml/2006/wordprocessingDrawing" xmlns:w10="urn:schemas-microsoft-com:office:word" xmlns:w="http://schemas.openxmlformats.org/wordprocessingml/2006/main" xmlns:w14="http://schemas.microsoft.com/office/word/2010/wordml" xmlns:w15="http://schemas.microsoft.com/office/word/2012/wordml" xmlns:w16cex="http://schemas.microsoft.com/office/word/2018/wordml/cex" xmlns:w16cid="http://schemas.microsoft.com/office/word/2016/wordml/cid" xmlns:w16="http://schemas.microsoft.com/office/word/2018/wordml" xmlns:w16du="http://schemas.microsoft.com/office/word/2023/wordml/word16du" xmlns:w16sdtdh="http://schemas.microsoft.com/office/word/2020/wordml/sdtdatahash" xmlns:w16se="http://schemas.microsoft.com/office/word/2015/wordml/symex" xmlns:wpg="http://schemas.microsoft.com/office/word/2010/wordprocessingGroup" xmlns:wpi="http://schemas.microsoft.com/office/word/2010/wordprocessingInk" xmlns:wne="http://schemas.microsoft.com/office/word/2006/wordml" xmlns:wps="http://schemas.microsoft.com/office/word/2010/wordprocessingShape" mc:Ignorable="w14 w15 w16se w16cid w16 w16cex w16sdtdh w16du wp14">
+  <w:footnote w:type="separator" w:id="-1">
+    <w:p>
+      <w:pPr>
+        <w:spacing w:after="0" w:line="240" w:lineRule="auto"/>
+      </w:pPr>
+      <w:r>
+        <w:separator/>
+      </w:r>
+    </w:p>
+  </w:footnote>
+  <w:footnote w:type="continuationSeparator" w:id="0">
+    <w:p>
+      <w:pPr>
+        <w:spacing w:after="0" w:line="240" w:lineRule="auto"/>
+      </w:pPr>
+      <w:r>
+        <w:continuationSeparator/>
+      </w:r>
+    </w:p>
+  </w:footnote>
+</w:footnotes>
+</file>
+
+<file path=word/header1.xml><?xml version="1.0" encoding="utf-8"?>
+<w:hdr xmlns:wpc="http://schemas.microsoft.com/office/word/2010/wordprocessingCanvas" xmlns:cx="http://schemas.microsoft.com/office/drawing/2014/chartex" xmlns:cx1="http://schemas.microsoft.com/office/drawing/2015/9/8/chartex" xmlns:cx2="http://schemas.microsoft.com/office/drawing/2015/10/21/chartex" xmlns:cx3="http://schemas.microsoft.com/office/drawing/2016/5/9/chartex" xmlns:cx4="http://schemas.microsoft.com/office/drawing/2016/5/10/chartex" xmlns:cx5="http://schemas.microsoft.com/office/drawing/2016/5/11/chartex" xmlns:cx6="http://schemas.microsoft.com/office/drawing/2016/5/12/chartex" xmlns:cx7="http://schemas.microsoft.com/office/drawing/2016/5/13/chartex" xmlns:cx8="http://schemas.microsoft.com/office/drawing/2016/5/14/chartex" xmlns:mc="http://schemas.openxmlformats.org/markup-compatibility/2006" xmlns:aink="http://schemas.microsoft.com/office/drawing/2016/ink" xmlns:am3d="http://schemas.microsoft.com/office/drawing/2017/model3d" xmlns:o="urn:schemas-microsoft-com:office:office" xmlns:oel="http://schemas.microsoft.com/office/2019/extlst" xmlns:r="http://schemas.openxmlformats.org/officeDocument/2006/relationships" xmlns:m="http://schemas.openxmlformats.org/officeDocument/2006/math" xmlns:v="urn:schemas-microsoft-com:vml" xmlns:wp14="http://schemas.microsoft.com/office/word/2010/wordprocessingDrawing" xmlns:wp="http://schemas.openxmlformats.org/drawingml/2006/wordprocessingDrawing" xmlns:w10="urn:schemas-microsoft-com:office:word" xmlns:w="http://schemas.openxmlformats.org/wordprocessingml/2006/main" xmlns:w14="http://schemas.microsoft.com/office/word/2010/wordml" xmlns:w15="http://schemas.microsoft.com/office/word/2012/wordml" xmlns:w16cex="http://schemas.microsoft.com/office/word/2018/wordml/cex" xmlns:w16cid="http://schemas.microsoft.com/office/word/2016/wordml/cid" xmlns:w16="http://schemas.microsoft.com/office/word/2018/wordml" xmlns:w16du="http://schemas.microsoft.com/office/word/2023/wordml/word16du" xmlns:w16sdtdh="http://schemas.microsoft.com/office/word/2020/wordml/sdtdatahash" xmlns:w16se="http://schemas.microsoft.com/office/word/2015/wordml/symex" xmlns:wpg="http://schemas.microsoft.com/office/word/2010/wordprocessingGroup" xmlns:wpi="http://schemas.microsoft.com/office/word/2010/wordprocessingInk" xmlns:wne="http://schemas.microsoft.com/office/word/2006/wordml" xmlns:wps="http://schemas.microsoft.com/office/word/2010/wordprocessingShape" mc:Ignorable="w14 w15 w16se w16cid w16 w16cex w16sdtdh w16du wp14">
+  <w:p>
+    <w:pPr>
+      <w:pStyle w:val="Encabezado"/>
+      <w:jc w:val="right"/>
+    </w:pPr>
+    <w:r>
+      <w:t xml:space="preserve">Alberto Bolta </w:t>
+    </w:r>
+    <w:proofErr w:type="spellStart"/>
+    <w:r>
+      <w:t>Sanmateu</w:t>
+    </w:r>
+    <w:proofErr w:type="spellEnd"/>
+    <w:r>
+      <w:t xml:space="preserve">. </w:t>
+    </w:r>
+  </w:p>
+  <w:p>
+    <w:pPr>
+      <w:pStyle w:val="Encabezado"/>
+      <w:jc w:val="right"/>
+    </w:pPr>
+    <w:hyperlink r:id="rId1" w:history="1">
+      <w:r>
+        <w:rPr>
+          <w:rStyle w:val="Hipervnculo"/>
+        </w:rPr>
+        <w:t>albosa01@alumantflorida.es</w:t>
+      </w:r>
+    </w:hyperlink>
+  </w:p>
+  <w:p>
+    <w:pPr>
+      <w:pStyle w:val="Encabezado"/>
+      <w:jc w:val="right"/>
+    </w:pPr>
+    <w:r>
+      <w:t>1º DAW</w:t>
+    </w:r>
+  </w:p>
+</w:hdr>
 </file>
 
 <file path=word/numbering.xml><?xml version="1.0" encoding="utf-8"?>
@@ -4723,6 +5164,7 @@
   <w:style w:type="character" w:default="1" w:styleId="Fuentedeprrafopredeter">
     <w:name w:val="Default Paragraph Font"/>
     <w:uiPriority w:val="1"/>
+    <w:semiHidden/>
     <w:unhideWhenUsed/>
   </w:style>
   <w:style w:type="table" w:default="1" w:styleId="Tablanormal">
@@ -5072,6 +5514,73 @@
       <w14:ligatures w14:val="none"/>
     </w:rPr>
   </w:style>
+  <w:style w:type="paragraph" w:styleId="Encabezado">
+    <w:name w:val="header"/>
+    <w:basedOn w:val="Normal"/>
+    <w:link w:val="EncabezadoCar"/>
+    <w:uiPriority w:val="99"/>
+    <w:unhideWhenUsed/>
+    <w:rsid w:val="00303C68"/>
+    <w:pPr>
+      <w:tabs>
+        <w:tab w:val="center" w:pos="4252"/>
+        <w:tab w:val="right" w:pos="8504"/>
+      </w:tabs>
+      <w:spacing w:after="0" w:line="240" w:lineRule="auto"/>
+    </w:pPr>
+  </w:style>
+  <w:style w:type="character" w:customStyle="1" w:styleId="EncabezadoCar">
+    <w:name w:val="Encabezado Car"/>
+    <w:basedOn w:val="Fuentedeprrafopredeter"/>
+    <w:link w:val="Encabezado"/>
+    <w:uiPriority w:val="99"/>
+    <w:rsid w:val="00303C68"/>
+  </w:style>
+  <w:style w:type="paragraph" w:styleId="Piedepgina">
+    <w:name w:val="footer"/>
+    <w:basedOn w:val="Normal"/>
+    <w:link w:val="PiedepginaCar"/>
+    <w:uiPriority w:val="99"/>
+    <w:unhideWhenUsed/>
+    <w:rsid w:val="00303C68"/>
+    <w:pPr>
+      <w:tabs>
+        <w:tab w:val="center" w:pos="4252"/>
+        <w:tab w:val="right" w:pos="8504"/>
+      </w:tabs>
+      <w:spacing w:after="0" w:line="240" w:lineRule="auto"/>
+    </w:pPr>
+  </w:style>
+  <w:style w:type="character" w:customStyle="1" w:styleId="PiedepginaCar">
+    <w:name w:val="Pie de página Car"/>
+    <w:basedOn w:val="Fuentedeprrafopredeter"/>
+    <w:link w:val="Piedepgina"/>
+    <w:uiPriority w:val="99"/>
+    <w:rsid w:val="00303C68"/>
+  </w:style>
+  <w:style w:type="character" w:styleId="Hipervnculo">
+    <w:name w:val="Hyperlink"/>
+    <w:basedOn w:val="Fuentedeprrafopredeter"/>
+    <w:uiPriority w:val="99"/>
+    <w:unhideWhenUsed/>
+    <w:rsid w:val="00303C68"/>
+    <w:rPr>
+      <w:color w:val="467886" w:themeColor="hyperlink"/>
+      <w:u w:val="single"/>
+    </w:rPr>
+  </w:style>
+  <w:style w:type="character" w:styleId="Mencinsinresolver">
+    <w:name w:val="Unresolved Mention"/>
+    <w:basedOn w:val="Fuentedeprrafopredeter"/>
+    <w:uiPriority w:val="99"/>
+    <w:semiHidden/>
+    <w:unhideWhenUsed/>
+    <w:rsid w:val="00303C68"/>
+    <w:rPr>
+      <w:color w:val="605E5C"/>
+      <w:shd w:val="clear" w:color="auto" w:fill="E1DFDD"/>
+    </w:rPr>
+  </w:style>
 </w:styles>
 </file>
 

</xml_diff>